<commit_message>
Added the final touch for the testing methodology.
</commit_message>
<xml_diff>
--- a/text_docs/Final_project_proposal_reviewed.docx
+++ b/text_docs/Final_project_proposal_reviewed.docx
@@ -72,9 +72,9 @@
                   <wp:posOffset>1245870</wp:posOffset>
                 </wp:positionH>
                 <wp:positionV relativeFrom="paragraph">
-                  <wp:posOffset>579755</wp:posOffset>
+                  <wp:posOffset>582930</wp:posOffset>
                 </wp:positionV>
-                <wp:extent cx="1411605" cy="6350"/>
+                <wp:extent cx="1412240" cy="6985"/>
                 <wp:effectExtent l="0" t="0" r="22860" b="19050"/>
                 <wp:wrapNone/>
                 <wp:docPr id="1" name="Straight Connector 30"/>
@@ -85,7 +85,7 @@
                       <wps:spPr>
                         <a:xfrm>
                           <a:off x="0" y="0"/>
-                          <a:ext cx="1410840" cy="1800"/>
+                          <a:ext cx="1411560" cy="1440"/>
                         </a:xfrm>
                         <a:prstGeom prst="line">
                           <a:avLst/>
@@ -113,7 +113,7 @@
           </mc:Choice>
           <mc:Fallback>
             <w:pict>
-              <v:line id="shape_0" from="98.1pt,45.6pt" to="209.15pt,45.7pt" ID="Straight Connector 30" stroked="t" style="position:absolute" wp14:anchorId="17CFEC61">
+              <v:line id="shape_0" from="98.1pt,45.85pt" to="209.2pt,45.9pt" ID="Straight Connector 30" stroked="t" style="position:absolute" wp14:anchorId="17CFEC61">
                 <v:stroke color="black" weight="6480" joinstyle="miter" endcap="flat"/>
                 <v:fill o:detectmouseclick="t" on="false"/>
               </v:line>
@@ -129,9 +129,9 @@
                   <wp:posOffset>3034665</wp:posOffset>
                 </wp:positionH>
                 <wp:positionV relativeFrom="paragraph">
-                  <wp:posOffset>576580</wp:posOffset>
+                  <wp:posOffset>579755</wp:posOffset>
                 </wp:positionV>
-                <wp:extent cx="1411605" cy="6350"/>
+                <wp:extent cx="1412240" cy="6985"/>
                 <wp:effectExtent l="0" t="0" r="22860" b="19050"/>
                 <wp:wrapNone/>
                 <wp:docPr id="2" name="Straight Connector 31"/>
@@ -142,7 +142,7 @@
                       <wps:spPr>
                         <a:xfrm>
                           <a:off x="0" y="0"/>
-                          <a:ext cx="1410840" cy="1800"/>
+                          <a:ext cx="1411560" cy="1440"/>
                         </a:xfrm>
                         <a:prstGeom prst="line">
                           <a:avLst/>
@@ -170,7 +170,7 @@
           </mc:Choice>
           <mc:Fallback>
             <w:pict>
-              <v:line id="shape_0" from="238.95pt,45.35pt" to="350pt,45.45pt" ID="Straight Connector 31" stroked="t" style="position:absolute" wp14:anchorId="6A408367">
+              <v:line id="shape_0" from="238.95pt,45.6pt" to="350.05pt,45.65pt" ID="Straight Connector 31" stroked="t" style="position:absolute" wp14:anchorId="6A408367">
                 <v:stroke color="black" weight="6480" joinstyle="miter" endcap="flat"/>
                 <v:fill o:detectmouseclick="t" on="false"/>
               </v:line>
@@ -183,12 +183,12 @@
               <wp:anchor behindDoc="0" distT="0" distB="0" distL="114300" distR="114300" simplePos="0" locked="0" layoutInCell="1" allowOverlap="1" relativeHeight="4" wp14:anchorId="3DCBBDC0">
                 <wp:simplePos x="0" y="0"/>
                 <wp:positionH relativeFrom="margin">
-                  <wp:posOffset>2801620</wp:posOffset>
+                  <wp:posOffset>2799715</wp:posOffset>
                 </wp:positionH>
                 <wp:positionV relativeFrom="paragraph">
                   <wp:posOffset>478790</wp:posOffset>
                 </wp:positionV>
-                <wp:extent cx="86995" cy="168910"/>
+                <wp:extent cx="87630" cy="169545"/>
                 <wp:effectExtent l="16510" t="21590" r="11430" b="30480"/>
                 <wp:wrapNone/>
                 <wp:docPr id="3" name="Flowchart: Sort 32"/>
@@ -199,7 +199,7 @@
                       <wps:spPr>
                         <a:xfrm rot="5400000">
                           <a:off x="0" y="0"/>
-                          <a:ext cx="86400" cy="168120"/>
+                          <a:ext cx="87120" cy="168840"/>
                         </a:xfrm>
                         <a:prstGeom prst="flowChartSort">
                           <a:avLst/>
@@ -235,7 +235,7 @@
                 </v:formulas>
                 <v:path gradientshapeok="t" o:connecttype="rect" textboxrect="5400,5400,@0,@1"/>
               </v:shapetype>
-              <v:shape id="shape_0" ID="Flowchart: Sort 32" fillcolor="white" stroked="t" style="position:absolute;margin-left:220.6pt;margin-top:37.75pt;width:6.75pt;height:13.2pt;rotation:90;mso-position-horizontal-relative:margin" wp14:anchorId="3DCBBDC0" type="shapetype_126">
+              <v:shape id="shape_0" ID="Flowchart: Sort 32" fillcolor="white" stroked="t" style="position:absolute;margin-left:220.45pt;margin-top:37.75pt;width:6.8pt;height:13.25pt;rotation:90;mso-position-horizontal-relative:margin" wp14:anchorId="3DCBBDC0" type="shapetype_126">
                 <w10:wrap type="none"/>
                 <v:fill o:detectmouseclick="t" type="solid" color2="black"/>
                 <v:stroke color="black" weight="3240" joinstyle="miter" endcap="flat"/>
@@ -3658,6 +3658,63 @@
         <w:rPr>
           <w:sz w:val="22"/>
         </w:rPr>
+        <w:t>While independent testing methologies do exist, they aren’t compatible with Agile development methodologies. Since the Agile Unified Process has been chosen for this projects methodology, testing will be done throughout each development sprint, which eliminates the need for a formal testing ‘phase’ during the overall development of the Turnkey system.</w:t>
+      </w:r>
+    </w:p>
+    <w:p>
+      <w:pPr>
+        <w:pStyle w:val="Normal"/>
+        <w:spacing w:before="0" w:after="0"/>
+        <w:rPr>
+          <w:sz w:val="22"/>
+        </w:rPr>
+      </w:pPr>
+      <w:r>
+        <w:rPr>
+          <w:sz w:val="22"/>
+        </w:rPr>
+      </w:r>
+    </w:p>
+    <w:p>
+      <w:pPr>
+        <w:pStyle w:val="Normal"/>
+        <w:spacing w:before="0" w:after="0"/>
+        <w:rPr>
+          <w:sz w:val="22"/>
+        </w:rPr>
+      </w:pPr>
+      <w:r>
+        <w:rPr>
+          <w:sz w:val="22"/>
+        </w:rPr>
+      </w:r>
+    </w:p>
+    <w:p>
+      <w:pPr>
+        <w:pStyle w:val="Normal"/>
+        <w:spacing w:before="0" w:after="0"/>
+        <w:rPr>
+          <w:sz w:val="22"/>
+        </w:rPr>
+      </w:pPr>
+      <w:r>
+        <w:rPr>
+          <w:sz w:val="22"/>
+        </w:rPr>
+      </w:r>
+    </w:p>
+    <w:p>
+      <w:pPr>
+        <w:pStyle w:val="Normal"/>
+        <w:spacing w:before="0" w:after="0"/>
+        <w:rPr>
+          <w:sz w:val="22"/>
+        </w:rPr>
+      </w:pPr>
+      <w:r>
+        <w:rPr>
+          <w:sz w:val="22"/>
+        </w:rPr>
       </w:r>
     </w:p>
     <w:p>
@@ -4729,7 +4786,10 @@
         </w:rPr>
       </w:pPr>
       <w:r>
-        <w:rPr/>
+        <w:rPr>
+          <w:b/>
+          <w:sz w:val="28"/>
+        </w:rPr>
       </w:r>
     </w:p>
     <w:p>
@@ -5055,127 +5115,150 @@
         </w:rPr>
       </w:pPr>
       <w:r>
-        <w:rPr/>
-      </w:r>
-    </w:p>
-    <w:p>
-      <w:pPr>
-        <w:pStyle w:val="Normal"/>
-        <w:spacing w:before="0" w:after="0"/>
-        <w:rPr>
-          <w:sz w:val="22"/>
-        </w:rPr>
-      </w:pPr>
-      <w:r>
-        <w:rPr/>
-      </w:r>
-    </w:p>
-    <w:p>
-      <w:pPr>
-        <w:pStyle w:val="Normal"/>
-        <w:spacing w:before="0" w:after="0"/>
-        <w:rPr>
-          <w:sz w:val="22"/>
-        </w:rPr>
-      </w:pPr>
-      <w:r>
-        <w:rPr/>
-      </w:r>
-    </w:p>
-    <w:p>
-      <w:pPr>
-        <w:pStyle w:val="Normal"/>
-        <w:spacing w:before="0" w:after="0"/>
-        <w:rPr>
-          <w:sz w:val="22"/>
-        </w:rPr>
-      </w:pPr>
-      <w:r>
-        <w:rPr/>
-      </w:r>
-    </w:p>
-    <w:p>
-      <w:pPr>
-        <w:pStyle w:val="Normal"/>
-        <w:spacing w:before="0" w:after="0"/>
-        <w:rPr>
-          <w:sz w:val="22"/>
-        </w:rPr>
-      </w:pPr>
-      <w:r>
-        <w:rPr/>
-      </w:r>
-    </w:p>
-    <w:p>
-      <w:pPr>
-        <w:pStyle w:val="Normal"/>
-        <w:spacing w:before="0" w:after="0"/>
-        <w:rPr>
-          <w:sz w:val="22"/>
-        </w:rPr>
-      </w:pPr>
-      <w:r>
-        <w:rPr/>
-      </w:r>
-    </w:p>
-    <w:p>
-      <w:pPr>
-        <w:pStyle w:val="Normal"/>
-        <w:spacing w:before="0" w:after="0"/>
-        <w:rPr>
-          <w:sz w:val="22"/>
-        </w:rPr>
-      </w:pPr>
-      <w:r>
-        <w:rPr/>
-      </w:r>
-    </w:p>
-    <w:p>
-      <w:pPr>
-        <w:pStyle w:val="Normal"/>
-        <w:spacing w:before="0" w:after="0"/>
-        <w:rPr>
-          <w:sz w:val="22"/>
-        </w:rPr>
-      </w:pPr>
-      <w:r>
-        <w:rPr/>
-      </w:r>
-    </w:p>
-    <w:p>
-      <w:pPr>
-        <w:pStyle w:val="Normal"/>
-        <w:spacing w:before="0" w:after="0"/>
-        <w:rPr>
-          <w:sz w:val="22"/>
-        </w:rPr>
-      </w:pPr>
-      <w:r>
-        <w:rPr/>
-      </w:r>
-    </w:p>
-    <w:p>
-      <w:pPr>
-        <w:pStyle w:val="Normal"/>
-        <w:spacing w:before="0" w:after="0"/>
-        <w:rPr>
-          <w:sz w:val="22"/>
-        </w:rPr>
-      </w:pPr>
-      <w:r>
-        <w:rPr/>
-      </w:r>
-    </w:p>
-    <w:p>
-      <w:pPr>
-        <w:pStyle w:val="Normal"/>
-        <w:spacing w:before="0" w:after="0"/>
-        <w:rPr>
-          <w:sz w:val="22"/>
-        </w:rPr>
-      </w:pPr>
-      <w:r>
-        <w:rPr/>
+        <w:rPr>
+          <w:b/>
+          <w:sz w:val="22"/>
+        </w:rPr>
+      </w:r>
+    </w:p>
+    <w:p>
+      <w:pPr>
+        <w:pStyle w:val="Normal"/>
+        <w:spacing w:before="0" w:after="0"/>
+        <w:rPr>
+          <w:sz w:val="22"/>
+        </w:rPr>
+      </w:pPr>
+      <w:r>
+        <w:rPr>
+          <w:sz w:val="22"/>
+        </w:rPr>
+      </w:r>
+    </w:p>
+    <w:p>
+      <w:pPr>
+        <w:pStyle w:val="Normal"/>
+        <w:spacing w:before="0" w:after="0"/>
+        <w:rPr>
+          <w:sz w:val="22"/>
+        </w:rPr>
+      </w:pPr>
+      <w:r>
+        <w:rPr>
+          <w:sz w:val="22"/>
+        </w:rPr>
+      </w:r>
+    </w:p>
+    <w:p>
+      <w:pPr>
+        <w:pStyle w:val="Normal"/>
+        <w:spacing w:before="0" w:after="0"/>
+        <w:rPr>
+          <w:sz w:val="22"/>
+        </w:rPr>
+      </w:pPr>
+      <w:r>
+        <w:rPr>
+          <w:sz w:val="22"/>
+        </w:rPr>
+      </w:r>
+    </w:p>
+    <w:p>
+      <w:pPr>
+        <w:pStyle w:val="Normal"/>
+        <w:spacing w:before="0" w:after="0"/>
+        <w:rPr>
+          <w:sz w:val="22"/>
+        </w:rPr>
+      </w:pPr>
+      <w:r>
+        <w:rPr>
+          <w:sz w:val="22"/>
+        </w:rPr>
+      </w:r>
+    </w:p>
+    <w:p>
+      <w:pPr>
+        <w:pStyle w:val="Normal"/>
+        <w:spacing w:before="0" w:after="0"/>
+        <w:rPr>
+          <w:sz w:val="22"/>
+        </w:rPr>
+      </w:pPr>
+      <w:r>
+        <w:rPr>
+          <w:sz w:val="22"/>
+        </w:rPr>
+      </w:r>
+    </w:p>
+    <w:p>
+      <w:pPr>
+        <w:pStyle w:val="Normal"/>
+        <w:spacing w:before="0" w:after="0"/>
+        <w:rPr>
+          <w:sz w:val="22"/>
+        </w:rPr>
+      </w:pPr>
+      <w:r>
+        <w:rPr>
+          <w:sz w:val="22"/>
+        </w:rPr>
+      </w:r>
+    </w:p>
+    <w:p>
+      <w:pPr>
+        <w:pStyle w:val="Normal"/>
+        <w:spacing w:before="0" w:after="0"/>
+        <w:rPr>
+          <w:sz w:val="22"/>
+        </w:rPr>
+      </w:pPr>
+      <w:r>
+        <w:rPr>
+          <w:sz w:val="22"/>
+        </w:rPr>
+      </w:r>
+    </w:p>
+    <w:p>
+      <w:pPr>
+        <w:pStyle w:val="Normal"/>
+        <w:spacing w:before="0" w:after="0"/>
+        <w:rPr>
+          <w:sz w:val="22"/>
+        </w:rPr>
+      </w:pPr>
+      <w:r>
+        <w:rPr>
+          <w:sz w:val="22"/>
+        </w:rPr>
+      </w:r>
+    </w:p>
+    <w:p>
+      <w:pPr>
+        <w:pStyle w:val="Normal"/>
+        <w:spacing w:before="0" w:after="0"/>
+        <w:rPr>
+          <w:sz w:val="22"/>
+        </w:rPr>
+      </w:pPr>
+      <w:r>
+        <w:rPr>
+          <w:sz w:val="22"/>
+        </w:rPr>
+      </w:r>
+    </w:p>
+    <w:p>
+      <w:pPr>
+        <w:pStyle w:val="Normal"/>
+        <w:spacing w:before="0" w:after="0"/>
+        <w:rPr>
+          <w:sz w:val="22"/>
+        </w:rPr>
+      </w:pPr>
+      <w:r>
+        <w:rPr>
+          <w:sz w:val="22"/>
+        </w:rPr>
       </w:r>
     </w:p>
     <w:p>
@@ -5653,14 +5736,14 @@
         <w:tblStyle w:val="TableGrid"/>
         <w:tblW w:w="9015" w:type="dxa"/>
         <w:jc w:val="left"/>
-        <w:tblInd w:w="-20" w:type="dxa"/>
+        <w:tblInd w:w="-25" w:type="dxa"/>
         <w:tblCellMar>
           <w:top w:w="0" w:type="dxa"/>
-          <w:left w:w="88" w:type="dxa"/>
+          <w:left w:w="83" w:type="dxa"/>
           <w:bottom w:w="0" w:type="dxa"/>
           <w:right w:w="108" w:type="dxa"/>
         </w:tblCellMar>
-        <w:tblLook w:firstRow="1" w:noVBand="1" w:lastRow="0" w:firstColumn="1" w:lastColumn="0" w:noHBand="0" w:val="04a0"/>
+        <w:tblLook w:val="04a0" w:noVBand="1" w:noHBand="0" w:lastColumn="0" w:firstColumn="1" w:lastRow="0" w:firstRow="1"/>
       </w:tblPr>
       <w:tblGrid>
         <w:gridCol w:w="1658"/>
@@ -5679,7 +5762,7 @@
             <w:tcBorders/>
             <w:shd w:color="auto" w:fill="auto" w:val="clear"/>
             <w:tcMar>
-              <w:left w:w="88" w:type="dxa"/>
+              <w:left w:w="83" w:type="dxa"/>
             </w:tcMar>
           </w:tcPr>
           <w:p>
@@ -5719,7 +5802,7 @@
             <w:tcBorders/>
             <w:shd w:color="auto" w:fill="auto" w:val="clear"/>
             <w:tcMar>
-              <w:left w:w="88" w:type="dxa"/>
+              <w:left w:w="83" w:type="dxa"/>
             </w:tcMar>
           </w:tcPr>
           <w:p>
@@ -5744,7 +5827,7 @@
             <w:tcBorders/>
             <w:shd w:color="auto" w:fill="auto" w:val="clear"/>
             <w:tcMar>
-              <w:left w:w="88" w:type="dxa"/>
+              <w:left w:w="83" w:type="dxa"/>
             </w:tcMar>
           </w:tcPr>
           <w:p>
@@ -5769,7 +5852,7 @@
             <w:tcBorders/>
             <w:shd w:color="auto" w:fill="auto" w:val="clear"/>
             <w:tcMar>
-              <w:left w:w="88" w:type="dxa"/>
+              <w:left w:w="83" w:type="dxa"/>
             </w:tcMar>
           </w:tcPr>
           <w:p>
@@ -5798,7 +5881,7 @@
             <w:tcBorders/>
             <w:shd w:color="auto" w:fill="auto" w:val="clear"/>
             <w:tcMar>
-              <w:left w:w="88" w:type="dxa"/>
+              <w:left w:w="83" w:type="dxa"/>
             </w:tcMar>
           </w:tcPr>
           <w:p>
@@ -5822,7 +5905,7 @@
             <w:tcBorders/>
             <w:shd w:color="auto" w:fill="auto" w:val="clear"/>
             <w:tcMar>
-              <w:left w:w="88" w:type="dxa"/>
+              <w:left w:w="83" w:type="dxa"/>
             </w:tcMar>
           </w:tcPr>
           <w:p>
@@ -5846,7 +5929,7 @@
             <w:tcBorders/>
             <w:shd w:color="auto" w:fill="auto" w:val="clear"/>
             <w:tcMar>
-              <w:left w:w="88" w:type="dxa"/>
+              <w:left w:w="83" w:type="dxa"/>
             </w:tcMar>
           </w:tcPr>
           <w:p>
@@ -5870,7 +5953,7 @@
             <w:tcBorders/>
             <w:shd w:color="auto" w:fill="auto" w:val="clear"/>
             <w:tcMar>
-              <w:left w:w="88" w:type="dxa"/>
+              <w:left w:w="83" w:type="dxa"/>
             </w:tcMar>
           </w:tcPr>
           <w:p>
@@ -5894,7 +5977,7 @@
             <w:tcBorders/>
             <w:shd w:color="auto" w:fill="auto" w:val="clear"/>
             <w:tcMar>
-              <w:left w:w="88" w:type="dxa"/>
+              <w:left w:w="83" w:type="dxa"/>
             </w:tcMar>
           </w:tcPr>
           <w:p>
@@ -5918,7 +6001,7 @@
             <w:tcBorders/>
             <w:shd w:color="auto" w:fill="auto" w:val="clear"/>
             <w:tcMar>
-              <w:left w:w="88" w:type="dxa"/>
+              <w:left w:w="83" w:type="dxa"/>
             </w:tcMar>
           </w:tcPr>
           <w:p>
@@ -5945,7 +6028,7 @@
             <w:tcBorders/>
             <w:shd w:color="auto" w:fill="auto" w:val="clear"/>
             <w:tcMar>
-              <w:left w:w="88" w:type="dxa"/>
+              <w:left w:w="83" w:type="dxa"/>
             </w:tcMar>
           </w:tcPr>
           <w:p>
@@ -5971,7 +6054,7 @@
             <w:tcBorders/>
             <w:shd w:color="auto" w:fill="auto" w:val="clear"/>
             <w:tcMar>
-              <w:left w:w="88" w:type="dxa"/>
+              <w:left w:w="83" w:type="dxa"/>
             </w:tcMar>
           </w:tcPr>
           <w:p>
@@ -5995,7 +6078,7 @@
             <w:tcBorders/>
             <w:shd w:color="auto" w:fill="auto" w:val="clear"/>
             <w:tcMar>
-              <w:left w:w="88" w:type="dxa"/>
+              <w:left w:w="83" w:type="dxa"/>
             </w:tcMar>
           </w:tcPr>
           <w:p>
@@ -6019,7 +6102,7 @@
             <w:tcBorders/>
             <w:shd w:color="auto" w:fill="auto" w:val="clear"/>
             <w:tcMar>
-              <w:left w:w="88" w:type="dxa"/>
+              <w:left w:w="83" w:type="dxa"/>
             </w:tcMar>
           </w:tcPr>
           <w:p>
@@ -6043,7 +6126,7 @@
             <w:tcBorders/>
             <w:shd w:color="auto" w:fill="auto" w:val="clear"/>
             <w:tcMar>
-              <w:left w:w="88" w:type="dxa"/>
+              <w:left w:w="83" w:type="dxa"/>
             </w:tcMar>
           </w:tcPr>
           <w:p>
@@ -6067,7 +6150,7 @@
             <w:tcBorders/>
             <w:shd w:color="auto" w:fill="auto" w:val="clear"/>
             <w:tcMar>
-              <w:left w:w="88" w:type="dxa"/>
+              <w:left w:w="83" w:type="dxa"/>
             </w:tcMar>
           </w:tcPr>
           <w:p>
@@ -6095,7 +6178,7 @@
             <w:tcBorders/>
             <w:shd w:color="auto" w:fill="auto" w:val="clear"/>
             <w:tcMar>
-              <w:left w:w="88" w:type="dxa"/>
+              <w:left w:w="83" w:type="dxa"/>
             </w:tcMar>
           </w:tcPr>
           <w:p>
@@ -6121,7 +6204,7 @@
             <w:tcBorders/>
             <w:shd w:color="auto" w:fill="auto" w:val="clear"/>
             <w:tcMar>
-              <w:left w:w="88" w:type="dxa"/>
+              <w:left w:w="83" w:type="dxa"/>
             </w:tcMar>
           </w:tcPr>
           <w:p>
@@ -6145,7 +6228,7 @@
             <w:tcBorders/>
             <w:shd w:color="auto" w:fill="auto" w:val="clear"/>
             <w:tcMar>
-              <w:left w:w="88" w:type="dxa"/>
+              <w:left w:w="83" w:type="dxa"/>
             </w:tcMar>
           </w:tcPr>
           <w:p>
@@ -6169,7 +6252,7 @@
             <w:tcBorders/>
             <w:shd w:color="auto" w:fill="auto" w:val="clear"/>
             <w:tcMar>
-              <w:left w:w="88" w:type="dxa"/>
+              <w:left w:w="83" w:type="dxa"/>
             </w:tcMar>
           </w:tcPr>
           <w:p>
@@ -6193,7 +6276,7 @@
             <w:tcBorders/>
             <w:shd w:color="auto" w:fill="auto" w:val="clear"/>
             <w:tcMar>
-              <w:left w:w="88" w:type="dxa"/>
+              <w:left w:w="83" w:type="dxa"/>
             </w:tcMar>
           </w:tcPr>
           <w:p>
@@ -6218,7 +6301,7 @@
             <w:tcBorders/>
             <w:shd w:color="auto" w:fill="auto" w:val="clear"/>
             <w:tcMar>
-              <w:left w:w="88" w:type="dxa"/>
+              <w:left w:w="83" w:type="dxa"/>
             </w:tcMar>
           </w:tcPr>
           <w:p>
@@ -6246,7 +6329,7 @@
             <w:tcBorders/>
             <w:shd w:color="auto" w:fill="auto" w:val="clear"/>
             <w:tcMar>
-              <w:left w:w="88" w:type="dxa"/>
+              <w:left w:w="83" w:type="dxa"/>
             </w:tcMar>
           </w:tcPr>
           <w:p>
@@ -6272,7 +6355,7 @@
             <w:tcBorders/>
             <w:shd w:color="auto" w:fill="auto" w:val="clear"/>
             <w:tcMar>
-              <w:left w:w="88" w:type="dxa"/>
+              <w:left w:w="83" w:type="dxa"/>
             </w:tcMar>
           </w:tcPr>
           <w:p>
@@ -6296,7 +6379,7 @@
             <w:tcBorders/>
             <w:shd w:color="auto" w:fill="auto" w:val="clear"/>
             <w:tcMar>
-              <w:left w:w="88" w:type="dxa"/>
+              <w:left w:w="83" w:type="dxa"/>
             </w:tcMar>
           </w:tcPr>
           <w:p>
@@ -6320,7 +6403,7 @@
             <w:tcBorders/>
             <w:shd w:color="auto" w:fill="auto" w:val="clear"/>
             <w:tcMar>
-              <w:left w:w="88" w:type="dxa"/>
+              <w:left w:w="83" w:type="dxa"/>
             </w:tcMar>
           </w:tcPr>
           <w:p>
@@ -6344,7 +6427,7 @@
             <w:tcBorders/>
             <w:shd w:color="auto" w:fill="auto" w:val="clear"/>
             <w:tcMar>
-              <w:left w:w="88" w:type="dxa"/>
+              <w:left w:w="83" w:type="dxa"/>
             </w:tcMar>
           </w:tcPr>
           <w:p>
@@ -6369,7 +6452,7 @@
             <w:tcBorders/>
             <w:shd w:color="auto" w:fill="auto" w:val="clear"/>
             <w:tcMar>
-              <w:left w:w="88" w:type="dxa"/>
+              <w:left w:w="83" w:type="dxa"/>
             </w:tcMar>
           </w:tcPr>
           <w:p>
@@ -6397,7 +6480,7 @@
             <w:tcBorders/>
             <w:shd w:color="auto" w:fill="auto" w:val="clear"/>
             <w:tcMar>
-              <w:left w:w="88" w:type="dxa"/>
+              <w:left w:w="83" w:type="dxa"/>
             </w:tcMar>
           </w:tcPr>
           <w:p>
@@ -6423,7 +6506,7 @@
             <w:tcBorders/>
             <w:shd w:color="auto" w:fill="auto" w:val="clear"/>
             <w:tcMar>
-              <w:left w:w="88" w:type="dxa"/>
+              <w:left w:w="83" w:type="dxa"/>
             </w:tcMar>
           </w:tcPr>
           <w:p>
@@ -6447,7 +6530,7 @@
             <w:tcBorders/>
             <w:shd w:color="auto" w:fill="auto" w:val="clear"/>
             <w:tcMar>
-              <w:left w:w="88" w:type="dxa"/>
+              <w:left w:w="83" w:type="dxa"/>
             </w:tcMar>
           </w:tcPr>
           <w:p>
@@ -6471,7 +6554,7 @@
             <w:tcBorders/>
             <w:shd w:color="auto" w:fill="auto" w:val="clear"/>
             <w:tcMar>
-              <w:left w:w="88" w:type="dxa"/>
+              <w:left w:w="83" w:type="dxa"/>
             </w:tcMar>
           </w:tcPr>
           <w:p>
@@ -6495,7 +6578,7 @@
             <w:tcBorders/>
             <w:shd w:color="auto" w:fill="auto" w:val="clear"/>
             <w:tcMar>
-              <w:left w:w="88" w:type="dxa"/>
+              <w:left w:w="83" w:type="dxa"/>
             </w:tcMar>
           </w:tcPr>
           <w:p>
@@ -6519,7 +6602,7 @@
             <w:tcBorders/>
             <w:shd w:color="auto" w:fill="auto" w:val="clear"/>
             <w:tcMar>
-              <w:left w:w="88" w:type="dxa"/>
+              <w:left w:w="83" w:type="dxa"/>
             </w:tcMar>
           </w:tcPr>
           <w:p>
@@ -6547,7 +6630,7 @@
             <w:tcBorders/>
             <w:shd w:color="auto" w:fill="auto" w:val="clear"/>
             <w:tcMar>
-              <w:left w:w="88" w:type="dxa"/>
+              <w:left w:w="83" w:type="dxa"/>
             </w:tcMar>
           </w:tcPr>
           <w:p>
@@ -6573,7 +6656,7 @@
             <w:tcBorders/>
             <w:shd w:color="auto" w:fill="auto" w:val="clear"/>
             <w:tcMar>
-              <w:left w:w="88" w:type="dxa"/>
+              <w:left w:w="83" w:type="dxa"/>
             </w:tcMar>
           </w:tcPr>
           <w:p>
@@ -6597,7 +6680,7 @@
             <w:tcBorders/>
             <w:shd w:color="auto" w:fill="auto" w:val="clear"/>
             <w:tcMar>
-              <w:left w:w="88" w:type="dxa"/>
+              <w:left w:w="83" w:type="dxa"/>
             </w:tcMar>
           </w:tcPr>
           <w:p>
@@ -6621,7 +6704,7 @@
             <w:tcBorders/>
             <w:shd w:color="auto" w:fill="auto" w:val="clear"/>
             <w:tcMar>
-              <w:left w:w="88" w:type="dxa"/>
+              <w:left w:w="83" w:type="dxa"/>
             </w:tcMar>
           </w:tcPr>
           <w:p>
@@ -6645,7 +6728,7 @@
             <w:tcBorders/>
             <w:shd w:color="auto" w:fill="auto" w:val="clear"/>
             <w:tcMar>
-              <w:left w:w="88" w:type="dxa"/>
+              <w:left w:w="83" w:type="dxa"/>
             </w:tcMar>
           </w:tcPr>
           <w:p>
@@ -6669,7 +6752,7 @@
             <w:tcBorders/>
             <w:shd w:color="auto" w:fill="auto" w:val="clear"/>
             <w:tcMar>
-              <w:left w:w="88" w:type="dxa"/>
+              <w:left w:w="83" w:type="dxa"/>
             </w:tcMar>
           </w:tcPr>
           <w:p>
@@ -6696,7 +6779,7 @@
             <w:tcBorders/>
             <w:shd w:color="auto" w:fill="auto" w:val="clear"/>
             <w:tcMar>
-              <w:left w:w="88" w:type="dxa"/>
+              <w:left w:w="83" w:type="dxa"/>
             </w:tcMar>
           </w:tcPr>
           <w:p>
@@ -6722,7 +6805,7 @@
             <w:tcBorders/>
             <w:shd w:color="auto" w:fill="auto" w:val="clear"/>
             <w:tcMar>
-              <w:left w:w="88" w:type="dxa"/>
+              <w:left w:w="83" w:type="dxa"/>
             </w:tcMar>
           </w:tcPr>
           <w:p>
@@ -6746,7 +6829,7 @@
             <w:tcBorders/>
             <w:shd w:color="auto" w:fill="auto" w:val="clear"/>
             <w:tcMar>
-              <w:left w:w="88" w:type="dxa"/>
+              <w:left w:w="83" w:type="dxa"/>
             </w:tcMar>
           </w:tcPr>
           <w:p>
@@ -6770,7 +6853,7 @@
             <w:tcBorders/>
             <w:shd w:color="auto" w:fill="auto" w:val="clear"/>
             <w:tcMar>
-              <w:left w:w="88" w:type="dxa"/>
+              <w:left w:w="83" w:type="dxa"/>
             </w:tcMar>
           </w:tcPr>
           <w:p>
@@ -6794,7 +6877,7 @@
             <w:tcBorders/>
             <w:shd w:color="auto" w:fill="auto" w:val="clear"/>
             <w:tcMar>
-              <w:left w:w="88" w:type="dxa"/>
+              <w:left w:w="83" w:type="dxa"/>
             </w:tcMar>
           </w:tcPr>
           <w:p>
@@ -6819,7 +6902,7 @@
             <w:tcBorders/>
             <w:shd w:color="auto" w:fill="auto" w:val="clear"/>
             <w:tcMar>
-              <w:left w:w="88" w:type="dxa"/>
+              <w:left w:w="83" w:type="dxa"/>
             </w:tcMar>
           </w:tcPr>
           <w:p>
@@ -6965,7 +7048,9 @@
         </w:rPr>
       </w:pPr>
       <w:r>
-        <w:rPr/>
+        <w:rPr>
+          <w:sz w:val="22"/>
+        </w:rPr>
       </w:r>
     </w:p>
     <w:p>
@@ -6978,7 +7063,9 @@
         </w:rPr>
       </w:pPr>
       <w:r>
-        <w:rPr/>
+        <w:rPr>
+          <w:sz w:val="22"/>
+        </w:rPr>
       </w:r>
     </w:p>
     <w:p>
@@ -6991,7 +7078,9 @@
         </w:rPr>
       </w:pPr>
       <w:r>
-        <w:rPr/>
+        <w:rPr>
+          <w:sz w:val="22"/>
+        </w:rPr>
       </w:r>
     </w:p>
     <w:p>
@@ -7004,7 +7093,9 @@
         </w:rPr>
       </w:pPr>
       <w:r>
-        <w:rPr/>
+        <w:rPr>
+          <w:sz w:val="22"/>
+        </w:rPr>
       </w:r>
     </w:p>
     <w:p>
@@ -7017,7 +7108,9 @@
         </w:rPr>
       </w:pPr>
       <w:r>
-        <w:rPr/>
+        <w:rPr>
+          <w:sz w:val="22"/>
+        </w:rPr>
       </w:r>
     </w:p>
     <w:p>
@@ -7030,7 +7123,9 @@
         </w:rPr>
       </w:pPr>
       <w:r>
-        <w:rPr/>
+        <w:rPr>
+          <w:sz w:val="22"/>
+        </w:rPr>
       </w:r>
     </w:p>
     <w:p>
@@ -7411,7 +7506,10 @@
         </w:rPr>
       </w:pPr>
       <w:r>
-        <w:rPr/>
+        <w:rPr>
+          <w:b/>
+          <w:sz w:val="28"/>
+        </w:rPr>
       </w:r>
     </w:p>
     <w:p>
@@ -7426,7 +7524,10 @@
         </w:rPr>
       </w:pPr>
       <w:r>
-        <w:rPr/>
+        <w:rPr>
+          <w:b/>
+          <w:sz w:val="28"/>
+        </w:rPr>
       </w:r>
     </w:p>
     <w:p>
@@ -7441,7 +7542,10 @@
         </w:rPr>
       </w:pPr>
       <w:r>
-        <w:rPr/>
+        <w:rPr>
+          <w:b/>
+          <w:sz w:val="28"/>
+        </w:rPr>
       </w:r>
     </w:p>
     <w:p>
@@ -7456,7 +7560,10 @@
         </w:rPr>
       </w:pPr>
       <w:r>
-        <w:rPr/>
+        <w:rPr>
+          <w:b/>
+          <w:sz w:val="28"/>
+        </w:rPr>
       </w:r>
     </w:p>
     <w:p>
@@ -7471,7 +7578,10 @@
         </w:rPr>
       </w:pPr>
       <w:r>
-        <w:rPr/>
+        <w:rPr>
+          <w:b/>
+          <w:sz w:val="28"/>
+        </w:rPr>
       </w:r>
     </w:p>
     <w:p>
@@ -7486,7 +7596,10 @@
         </w:rPr>
       </w:pPr>
       <w:r>
-        <w:rPr/>
+        <w:rPr>
+          <w:b/>
+          <w:sz w:val="28"/>
+        </w:rPr>
       </w:r>
     </w:p>
     <w:p>
@@ -7501,7 +7614,10 @@
         </w:rPr>
       </w:pPr>
       <w:r>
-        <w:rPr/>
+        <w:rPr>
+          <w:b/>
+          <w:sz w:val="28"/>
+        </w:rPr>
       </w:r>
     </w:p>
     <w:p>
@@ -7516,7 +7632,10 @@
         </w:rPr>
       </w:pPr>
       <w:r>
-        <w:rPr/>
+        <w:rPr>
+          <w:b/>
+          <w:sz w:val="28"/>
+        </w:rPr>
       </w:r>
     </w:p>
     <w:p>
@@ -7531,7 +7650,10 @@
         </w:rPr>
       </w:pPr>
       <w:r>
-        <w:rPr/>
+        <w:rPr>
+          <w:b/>
+          <w:sz w:val="28"/>
+        </w:rPr>
       </w:r>
     </w:p>
     <w:p>
@@ -7546,7 +7668,10 @@
         </w:rPr>
       </w:pPr>
       <w:r>
-        <w:rPr/>
+        <w:rPr>
+          <w:b/>
+          <w:sz w:val="28"/>
+        </w:rPr>
       </w:r>
     </w:p>
     <w:p>
@@ -7561,7 +7686,10 @@
         </w:rPr>
       </w:pPr>
       <w:r>
-        <w:rPr/>
+        <w:rPr>
+          <w:b/>
+          <w:sz w:val="28"/>
+        </w:rPr>
       </w:r>
     </w:p>
     <w:p>
@@ -7576,7 +7704,10 @@
         </w:rPr>
       </w:pPr>
       <w:r>
-        <w:rPr/>
+        <w:rPr>
+          <w:b/>
+          <w:sz w:val="28"/>
+        </w:rPr>
       </w:r>
     </w:p>
     <w:p>
@@ -7591,7 +7722,10 @@
         </w:rPr>
       </w:pPr>
       <w:r>
-        <w:rPr/>
+        <w:rPr>
+          <w:b/>
+          <w:sz w:val="28"/>
+        </w:rPr>
       </w:r>
     </w:p>
     <w:p>
@@ -7606,7 +7740,10 @@
         </w:rPr>
       </w:pPr>
       <w:r>
-        <w:rPr/>
+        <w:rPr>
+          <w:b/>
+          <w:sz w:val="28"/>
+        </w:rPr>
       </w:r>
     </w:p>
     <w:p>
@@ -7621,7 +7758,10 @@
         </w:rPr>
       </w:pPr>
       <w:r>
-        <w:rPr/>
+        <w:rPr>
+          <w:b/>
+          <w:sz w:val="28"/>
+        </w:rPr>
       </w:r>
     </w:p>
     <w:p>
@@ -7636,7 +7776,10 @@
         </w:rPr>
       </w:pPr>
       <w:r>
-        <w:rPr/>
+        <w:rPr>
+          <w:b/>
+          <w:sz w:val="28"/>
+        </w:rPr>
       </w:r>
     </w:p>
     <w:p>
@@ -7651,7 +7794,10 @@
         </w:rPr>
       </w:pPr>
       <w:r>
-        <w:rPr/>
+        <w:rPr>
+          <w:b/>
+          <w:sz w:val="28"/>
+        </w:rPr>
       </w:r>
     </w:p>
     <w:p>
@@ -7666,7 +7812,10 @@
         </w:rPr>
       </w:pPr>
       <w:r>
-        <w:rPr/>
+        <w:rPr>
+          <w:b/>
+          <w:sz w:val="28"/>
+        </w:rPr>
       </w:r>
     </w:p>
     <w:p>
@@ -7681,7 +7830,10 @@
         </w:rPr>
       </w:pPr>
       <w:r>
-        <w:rPr/>
+        <w:rPr>
+          <w:b/>
+          <w:sz w:val="28"/>
+        </w:rPr>
       </w:r>
     </w:p>
     <w:p>
@@ -7848,14 +8000,14 @@
         <w:tblStyle w:val="TableGrid"/>
         <w:tblW w:w="8508" w:type="dxa"/>
         <w:jc w:val="left"/>
-        <w:tblInd w:w="-30" w:type="dxa"/>
+        <w:tblInd w:w="-35" w:type="dxa"/>
         <w:tblCellMar>
           <w:top w:w="0" w:type="dxa"/>
-          <w:left w:w="78" w:type="dxa"/>
+          <w:left w:w="73" w:type="dxa"/>
           <w:bottom w:w="0" w:type="dxa"/>
           <w:right w:w="108" w:type="dxa"/>
         </w:tblCellMar>
-        <w:tblLook w:firstRow="1" w:noVBand="1" w:lastRow="0" w:firstColumn="1" w:lastColumn="0" w:noHBand="0" w:val="04a0"/>
+        <w:tblLook w:val="04a0" w:noVBand="1" w:noHBand="0" w:lastColumn="0" w:firstColumn="1" w:lastRow="0" w:firstRow="1"/>
       </w:tblPr>
       <w:tblGrid>
         <w:gridCol w:w="2360"/>
@@ -7870,7 +8022,7 @@
             <w:tcBorders/>
             <w:shd w:color="auto" w:fill="auto" w:val="clear"/>
             <w:tcMar>
-              <w:left w:w="78" w:type="dxa"/>
+              <w:left w:w="73" w:type="dxa"/>
             </w:tcMar>
           </w:tcPr>
           <w:p>
@@ -7894,7 +8046,7 @@
             <w:tcBorders/>
             <w:shd w:color="auto" w:fill="auto" w:val="clear"/>
             <w:tcMar>
-              <w:left w:w="78" w:type="dxa"/>
+              <w:left w:w="73" w:type="dxa"/>
             </w:tcMar>
           </w:tcPr>
           <w:p>
@@ -7919,7 +8071,7 @@
             <w:tcBorders/>
             <w:shd w:color="auto" w:fill="auto" w:val="clear"/>
             <w:tcMar>
-              <w:left w:w="78" w:type="dxa"/>
+              <w:left w:w="73" w:type="dxa"/>
             </w:tcMar>
           </w:tcPr>
           <w:p>
@@ -7947,7 +8099,7 @@
             <w:tcBorders/>
             <w:shd w:color="auto" w:fill="auto" w:val="clear"/>
             <w:tcMar>
-              <w:left w:w="78" w:type="dxa"/>
+              <w:left w:w="73" w:type="dxa"/>
             </w:tcMar>
           </w:tcPr>
           <w:p>
@@ -7971,7 +8123,7 @@
             <w:tcBorders/>
             <w:shd w:color="auto" w:fill="auto" w:val="clear"/>
             <w:tcMar>
-              <w:left w:w="78" w:type="dxa"/>
+              <w:left w:w="73" w:type="dxa"/>
             </w:tcMar>
           </w:tcPr>
           <w:p>
@@ -7994,7 +8146,7 @@
             <w:tcBorders/>
             <w:shd w:color="auto" w:fill="auto" w:val="clear"/>
             <w:tcMar>
-              <w:left w:w="78" w:type="dxa"/>
+              <w:left w:w="73" w:type="dxa"/>
             </w:tcMar>
           </w:tcPr>
           <w:p>
@@ -8021,7 +8173,7 @@
             <w:tcBorders/>
             <w:shd w:color="auto" w:fill="auto" w:val="clear"/>
             <w:tcMar>
-              <w:left w:w="78" w:type="dxa"/>
+              <w:left w:w="73" w:type="dxa"/>
             </w:tcMar>
           </w:tcPr>
           <w:p>
@@ -8045,7 +8197,7 @@
             <w:tcBorders/>
             <w:shd w:color="auto" w:fill="auto" w:val="clear"/>
             <w:tcMar>
-              <w:left w:w="78" w:type="dxa"/>
+              <w:left w:w="73" w:type="dxa"/>
             </w:tcMar>
           </w:tcPr>
           <w:p>
@@ -8068,7 +8220,7 @@
             <w:tcBorders/>
             <w:shd w:color="auto" w:fill="auto" w:val="clear"/>
             <w:tcMar>
-              <w:left w:w="78" w:type="dxa"/>
+              <w:left w:w="73" w:type="dxa"/>
             </w:tcMar>
           </w:tcPr>
           <w:p>
@@ -8097,7 +8249,7 @@
             </w:tcBorders>
             <w:shd w:color="auto" w:fill="auto" w:val="clear"/>
             <w:tcMar>
-              <w:left w:w="78" w:type="dxa"/>
+              <w:left w:w="73" w:type="dxa"/>
             </w:tcMar>
           </w:tcPr>
           <w:p>
@@ -8123,7 +8275,7 @@
             </w:tcBorders>
             <w:shd w:color="auto" w:fill="auto" w:val="clear"/>
             <w:tcMar>
-              <w:left w:w="78" w:type="dxa"/>
+              <w:left w:w="73" w:type="dxa"/>
             </w:tcMar>
           </w:tcPr>
           <w:p>
@@ -8172,7 +8324,7 @@
             </w:tcBorders>
             <w:shd w:color="auto" w:fill="auto" w:val="clear"/>
             <w:tcMar>
-              <w:left w:w="78" w:type="dxa"/>
+              <w:left w:w="73" w:type="dxa"/>
             </w:tcMar>
           </w:tcPr>
           <w:p>
@@ -11689,9 +11841,9 @@
                   <wp:posOffset>0</wp:posOffset>
                 </wp:positionH>
                 <wp:positionV relativeFrom="paragraph">
-                  <wp:posOffset>14605</wp:posOffset>
+                  <wp:posOffset>16510</wp:posOffset>
                 </wp:positionV>
-                <wp:extent cx="1499235" cy="3810"/>
+                <wp:extent cx="1499870" cy="4445"/>
                 <wp:effectExtent l="0" t="0" r="27940" b="19050"/>
                 <wp:wrapNone/>
                 <wp:docPr id="4" name="Straight Connector 29"/>
@@ -11702,7 +11854,7 @@
                       <wps:spPr>
                         <a:xfrm>
                           <a:off x="0" y="0"/>
-                          <a:ext cx="1498680" cy="1800"/>
+                          <a:ext cx="1499400" cy="1440"/>
                         </a:xfrm>
                         <a:prstGeom prst="line">
                           <a:avLst/>
@@ -11734,7 +11886,7 @@
           </mc:Choice>
           <mc:Fallback>
             <w:pict>
-              <v:line id="shape_0" from="0pt,1.1pt" to="117.95pt,1.2pt" ID="Straight Connector 29" stroked="t" style="position:absolute;mso-position-horizontal-relative:margin" wp14:anchorId="41A12659">
+              <v:line id="shape_0" from="0pt,1.25pt" to="118pt,1.3pt" ID="Straight Connector 29" stroked="t" style="position:absolute;mso-position-horizontal-relative:margin" wp14:anchorId="41A12659">
                 <v:stroke color="black" weight="6480" joinstyle="miter" endcap="flat"/>
                 <v:fill o:detectmouseclick="t" on="false"/>
               </v:line>
@@ -11750,9 +11902,9 @@
                   <wp:posOffset>2179955</wp:posOffset>
                 </wp:positionH>
                 <wp:positionV relativeFrom="paragraph">
-                  <wp:posOffset>13970</wp:posOffset>
+                  <wp:posOffset>15875</wp:posOffset>
                 </wp:positionV>
-                <wp:extent cx="1499235" cy="3810"/>
+                <wp:extent cx="1499870" cy="4445"/>
                 <wp:effectExtent l="0" t="0" r="27940" b="19050"/>
                 <wp:wrapNone/>
                 <wp:docPr id="5" name="Straight Connector 30"/>
@@ -11763,7 +11915,7 @@
                       <wps:spPr>
                         <a:xfrm>
                           <a:off x="0" y="0"/>
-                          <a:ext cx="1498680" cy="1800"/>
+                          <a:ext cx="1499400" cy="1440"/>
                         </a:xfrm>
                         <a:prstGeom prst="line">
                           <a:avLst/>
@@ -11795,7 +11947,7 @@
           </mc:Choice>
           <mc:Fallback>
             <w:pict>
-              <v:line id="shape_0" from="171.65pt,1.05pt" to="289.6pt,1.15pt" ID="Straight Connector 30" stroked="t" style="position:absolute;mso-position-horizontal-relative:margin" wp14:anchorId="330C1B7C">
+              <v:line id="shape_0" from="171.65pt,1.2pt" to="289.65pt,1.25pt" ID="Straight Connector 30" stroked="t" style="position:absolute;mso-position-horizontal-relative:margin" wp14:anchorId="330C1B7C">
                 <v:stroke color="black" weight="6480" joinstyle="miter" endcap="flat"/>
                 <v:fill o:detectmouseclick="t" on="false"/>
               </v:line>
@@ -11811,9 +11963,9 @@
                   <wp:posOffset>4342130</wp:posOffset>
                 </wp:positionH>
                 <wp:positionV relativeFrom="paragraph">
-                  <wp:posOffset>14605</wp:posOffset>
+                  <wp:posOffset>16510</wp:posOffset>
                 </wp:positionV>
-                <wp:extent cx="1499235" cy="3810"/>
+                <wp:extent cx="1499870" cy="4445"/>
                 <wp:effectExtent l="0" t="0" r="27940" b="19050"/>
                 <wp:wrapNone/>
                 <wp:docPr id="6" name="Straight Connector 31"/>
@@ -11824,7 +11976,7 @@
                       <wps:spPr>
                         <a:xfrm>
                           <a:off x="0" y="0"/>
-                          <a:ext cx="1498680" cy="1800"/>
+                          <a:ext cx="1499400" cy="1440"/>
                         </a:xfrm>
                         <a:prstGeom prst="line">
                           <a:avLst/>
@@ -11856,7 +12008,7 @@
           </mc:Choice>
           <mc:Fallback>
             <w:pict>
-              <v:line id="shape_0" from="341.9pt,1.1pt" to="459.85pt,1.2pt" ID="Straight Connector 31" stroked="t" style="position:absolute;mso-position-horizontal-relative:margin" wp14:anchorId="44F17217">
+              <v:line id="shape_0" from="341.9pt,1.25pt" to="459.9pt,1.3pt" ID="Straight Connector 31" stroked="t" style="position:absolute;mso-position-horizontal-relative:margin" wp14:anchorId="44F17217">
                 <v:stroke color="black" weight="6480" joinstyle="miter" endcap="flat"/>
                 <v:fill o:detectmouseclick="t" on="false"/>
               </v:line>
@@ -11956,9 +12108,9 @@
                   <wp:posOffset>0</wp:posOffset>
                 </wp:positionH>
                 <wp:positionV relativeFrom="paragraph">
-                  <wp:posOffset>15240</wp:posOffset>
+                  <wp:posOffset>17145</wp:posOffset>
                 </wp:positionV>
-                <wp:extent cx="1499235" cy="3810"/>
+                <wp:extent cx="1499870" cy="4445"/>
                 <wp:effectExtent l="0" t="0" r="27940" b="19050"/>
                 <wp:wrapNone/>
                 <wp:docPr id="7" name="Straight Connector 32"/>
@@ -11969,7 +12121,7 @@
                       <wps:spPr>
                         <a:xfrm>
                           <a:off x="0" y="0"/>
-                          <a:ext cx="1498680" cy="1800"/>
+                          <a:ext cx="1499400" cy="1440"/>
                         </a:xfrm>
                         <a:prstGeom prst="line">
                           <a:avLst/>
@@ -12001,7 +12153,7 @@
           </mc:Choice>
           <mc:Fallback>
             <w:pict>
-              <v:line id="shape_0" from="0pt,1.15pt" to="117.95pt,1.25pt" ID="Straight Connector 32" stroked="t" style="position:absolute;mso-position-horizontal-relative:margin" wp14:anchorId="499B9099">
+              <v:line id="shape_0" from="0pt,1.3pt" to="118pt,1.35pt" ID="Straight Connector 32" stroked="t" style="position:absolute;mso-position-horizontal-relative:margin" wp14:anchorId="499B9099">
                 <v:stroke color="black" weight="6480" joinstyle="miter" endcap="flat"/>
                 <v:fill o:detectmouseclick="t" on="false"/>
               </v:line>
@@ -12017,9 +12169,9 @@
                   <wp:posOffset>2179955</wp:posOffset>
                 </wp:positionH>
                 <wp:positionV relativeFrom="paragraph">
-                  <wp:posOffset>14605</wp:posOffset>
+                  <wp:posOffset>16510</wp:posOffset>
                 </wp:positionV>
-                <wp:extent cx="1499235" cy="3810"/>
+                <wp:extent cx="1499870" cy="4445"/>
                 <wp:effectExtent l="0" t="0" r="27940" b="19050"/>
                 <wp:wrapNone/>
                 <wp:docPr id="8" name="Straight Connector 33"/>
@@ -12030,7 +12182,7 @@
                       <wps:spPr>
                         <a:xfrm>
                           <a:off x="0" y="0"/>
-                          <a:ext cx="1498680" cy="1800"/>
+                          <a:ext cx="1499400" cy="1440"/>
                         </a:xfrm>
                         <a:prstGeom prst="line">
                           <a:avLst/>
@@ -12062,7 +12214,7 @@
           </mc:Choice>
           <mc:Fallback>
             <w:pict>
-              <v:line id="shape_0" from="171.65pt,1.1pt" to="289.6pt,1.2pt" ID="Straight Connector 33" stroked="t" style="position:absolute;mso-position-horizontal-relative:margin" wp14:anchorId="5DC0BD62">
+              <v:line id="shape_0" from="171.65pt,1.25pt" to="289.65pt,1.3pt" ID="Straight Connector 33" stroked="t" style="position:absolute;mso-position-horizontal-relative:margin" wp14:anchorId="5DC0BD62">
                 <v:stroke color="black" weight="6480" joinstyle="miter" endcap="flat"/>
                 <v:fill o:detectmouseclick="t" on="false"/>
               </v:line>
@@ -12078,9 +12230,9 @@
                   <wp:posOffset>4342130</wp:posOffset>
                 </wp:positionH>
                 <wp:positionV relativeFrom="paragraph">
-                  <wp:posOffset>15240</wp:posOffset>
+                  <wp:posOffset>17145</wp:posOffset>
                 </wp:positionV>
-                <wp:extent cx="1499235" cy="3810"/>
+                <wp:extent cx="1499870" cy="4445"/>
                 <wp:effectExtent l="0" t="0" r="27940" b="19050"/>
                 <wp:wrapNone/>
                 <wp:docPr id="9" name="Straight Connector 34"/>
@@ -12091,7 +12243,7 @@
                       <wps:spPr>
                         <a:xfrm>
                           <a:off x="0" y="0"/>
-                          <a:ext cx="1498680" cy="1800"/>
+                          <a:ext cx="1499400" cy="1440"/>
                         </a:xfrm>
                         <a:prstGeom prst="line">
                           <a:avLst/>
@@ -12123,7 +12275,7 @@
           </mc:Choice>
           <mc:Fallback>
             <w:pict>
-              <v:line id="shape_0" from="341.9pt,1.15pt" to="459.85pt,1.25pt" ID="Straight Connector 34" stroked="t" style="position:absolute;mso-position-horizontal-relative:margin" wp14:anchorId="7900C04D">
+              <v:line id="shape_0" from="341.9pt,1.3pt" to="459.9pt,1.35pt" ID="Straight Connector 34" stroked="t" style="position:absolute;mso-position-horizontal-relative:margin" wp14:anchorId="7900C04D">
                 <v:stroke color="black" weight="6480" joinstyle="miter" endcap="flat"/>
                 <v:fill o:detectmouseclick="t" on="false"/>
               </v:line>
@@ -12218,9 +12370,9 @@
                   <wp:posOffset>0</wp:posOffset>
                 </wp:positionH>
                 <wp:positionV relativeFrom="paragraph">
-                  <wp:posOffset>12700</wp:posOffset>
+                  <wp:posOffset>14605</wp:posOffset>
                 </wp:positionV>
-                <wp:extent cx="1499235" cy="3810"/>
+                <wp:extent cx="1499870" cy="4445"/>
                 <wp:effectExtent l="0" t="0" r="27940" b="19050"/>
                 <wp:wrapNone/>
                 <wp:docPr id="10" name="Straight Connector 35"/>
@@ -12231,7 +12383,7 @@
                       <wps:spPr>
                         <a:xfrm>
                           <a:off x="0" y="0"/>
-                          <a:ext cx="1498680" cy="1800"/>
+                          <a:ext cx="1499400" cy="1440"/>
                         </a:xfrm>
                         <a:prstGeom prst="line">
                           <a:avLst/>
@@ -12263,7 +12415,7 @@
           </mc:Choice>
           <mc:Fallback>
             <w:pict>
-              <v:line id="shape_0" from="0pt,0.95pt" to="117.95pt,1.05pt" ID="Straight Connector 35" stroked="t" style="position:absolute;mso-position-horizontal-relative:margin" wp14:anchorId="0111283F">
+              <v:line id="shape_0" from="0pt,1.1pt" to="118pt,1.15pt" ID="Straight Connector 35" stroked="t" style="position:absolute;mso-position-horizontal-relative:margin" wp14:anchorId="0111283F">
                 <v:stroke color="black" weight="6480" joinstyle="miter" endcap="flat"/>
                 <v:fill o:detectmouseclick="t" on="false"/>
               </v:line>
@@ -12279,9 +12431,9 @@
                   <wp:posOffset>2179955</wp:posOffset>
                 </wp:positionH>
                 <wp:positionV relativeFrom="paragraph">
-                  <wp:posOffset>12065</wp:posOffset>
+                  <wp:posOffset>13970</wp:posOffset>
                 </wp:positionV>
-                <wp:extent cx="1499235" cy="3810"/>
+                <wp:extent cx="1499870" cy="4445"/>
                 <wp:effectExtent l="0" t="0" r="27940" b="19050"/>
                 <wp:wrapNone/>
                 <wp:docPr id="11" name="Straight Connector 36"/>
@@ -12292,7 +12444,7 @@
                       <wps:spPr>
                         <a:xfrm>
                           <a:off x="0" y="0"/>
-                          <a:ext cx="1498680" cy="1800"/>
+                          <a:ext cx="1499400" cy="1440"/>
                         </a:xfrm>
                         <a:prstGeom prst="line">
                           <a:avLst/>
@@ -12324,7 +12476,7 @@
           </mc:Choice>
           <mc:Fallback>
             <w:pict>
-              <v:line id="shape_0" from="171.65pt,0.9pt" to="289.6pt,1pt" ID="Straight Connector 36" stroked="t" style="position:absolute;mso-position-horizontal-relative:margin" wp14:anchorId="6195E4D4">
+              <v:line id="shape_0" from="171.65pt,1.05pt" to="289.65pt,1.1pt" ID="Straight Connector 36" stroked="t" style="position:absolute;mso-position-horizontal-relative:margin" wp14:anchorId="6195E4D4">
                 <v:stroke color="black" weight="6480" joinstyle="miter" endcap="flat"/>
                 <v:fill o:detectmouseclick="t" on="false"/>
               </v:line>
@@ -12340,9 +12492,9 @@
                   <wp:posOffset>4342130</wp:posOffset>
                 </wp:positionH>
                 <wp:positionV relativeFrom="paragraph">
-                  <wp:posOffset>12065</wp:posOffset>
+                  <wp:posOffset>13970</wp:posOffset>
                 </wp:positionV>
-                <wp:extent cx="1499235" cy="3810"/>
+                <wp:extent cx="1499870" cy="4445"/>
                 <wp:effectExtent l="0" t="0" r="27940" b="19050"/>
                 <wp:wrapNone/>
                 <wp:docPr id="12" name="Straight Connector 37"/>
@@ -12353,7 +12505,7 @@
                       <wps:spPr>
                         <a:xfrm>
                           <a:off x="0" y="0"/>
-                          <a:ext cx="1498680" cy="1800"/>
+                          <a:ext cx="1499400" cy="1440"/>
                         </a:xfrm>
                         <a:prstGeom prst="line">
                           <a:avLst/>
@@ -12385,7 +12537,7 @@
           </mc:Choice>
           <mc:Fallback>
             <w:pict>
-              <v:line id="shape_0" from="341.9pt,0.9pt" to="459.85pt,1pt" ID="Straight Connector 37" stroked="t" style="position:absolute;mso-position-horizontal-relative:margin" wp14:anchorId="69BE3301">
+              <v:line id="shape_0" from="341.9pt,1.05pt" to="459.9pt,1.1pt" ID="Straight Connector 37" stroked="t" style="position:absolute;mso-position-horizontal-relative:margin" wp14:anchorId="69BE3301">
                 <v:stroke color="black" weight="6480" joinstyle="miter" endcap="flat"/>
                 <v:fill o:detectmouseclick="t" on="false"/>
               </v:line>
@@ -12456,9 +12608,9 @@
                   <wp:posOffset>0</wp:posOffset>
                 </wp:positionH>
                 <wp:positionV relativeFrom="paragraph">
-                  <wp:posOffset>170815</wp:posOffset>
+                  <wp:posOffset>172720</wp:posOffset>
                 </wp:positionV>
-                <wp:extent cx="1499235" cy="3810"/>
+                <wp:extent cx="1499870" cy="4445"/>
                 <wp:effectExtent l="0" t="0" r="27940" b="19050"/>
                 <wp:wrapNone/>
                 <wp:docPr id="13" name="Straight Connector 44"/>
@@ -12469,7 +12621,7 @@
                       <wps:spPr>
                         <a:xfrm>
                           <a:off x="0" y="0"/>
-                          <a:ext cx="1498680" cy="1800"/>
+                          <a:ext cx="1499400" cy="1440"/>
                         </a:xfrm>
                         <a:prstGeom prst="line">
                           <a:avLst/>
@@ -12501,7 +12653,7 @@
           </mc:Choice>
           <mc:Fallback>
             <w:pict>
-              <v:line id="shape_0" from="0pt,13.4pt" to="117.95pt,13.5pt" ID="Straight Connector 44" stroked="t" style="position:absolute;mso-position-horizontal-relative:margin" wp14:anchorId="45D17702">
+              <v:line id="shape_0" from="0pt,13.55pt" to="118pt,13.6pt" ID="Straight Connector 44" stroked="t" style="position:absolute;mso-position-horizontal-relative:margin" wp14:anchorId="45D17702">
                 <v:stroke color="black" weight="6480" joinstyle="miter" endcap="flat"/>
                 <v:fill o:detectmouseclick="t" on="false"/>
               </v:line>
@@ -12517,9 +12669,9 @@
                   <wp:posOffset>2179955</wp:posOffset>
                 </wp:positionH>
                 <wp:positionV relativeFrom="paragraph">
-                  <wp:posOffset>170180</wp:posOffset>
+                  <wp:posOffset>172085</wp:posOffset>
                 </wp:positionV>
-                <wp:extent cx="1499235" cy="3810"/>
+                <wp:extent cx="1499870" cy="4445"/>
                 <wp:effectExtent l="0" t="0" r="27940" b="19050"/>
                 <wp:wrapNone/>
                 <wp:docPr id="14" name="Straight Connector 45"/>
@@ -12530,7 +12682,7 @@
                       <wps:spPr>
                         <a:xfrm>
                           <a:off x="0" y="0"/>
-                          <a:ext cx="1498680" cy="1800"/>
+                          <a:ext cx="1499400" cy="1440"/>
                         </a:xfrm>
                         <a:prstGeom prst="line">
                           <a:avLst/>
@@ -12562,7 +12714,7 @@
           </mc:Choice>
           <mc:Fallback>
             <w:pict>
-              <v:line id="shape_0" from="171.65pt,13.35pt" to="289.6pt,13.45pt" ID="Straight Connector 45" stroked="t" style="position:absolute;mso-position-horizontal-relative:margin" wp14:anchorId="68136C4A">
+              <v:line id="shape_0" from="171.65pt,13.5pt" to="289.65pt,13.55pt" ID="Straight Connector 45" stroked="t" style="position:absolute;mso-position-horizontal-relative:margin" wp14:anchorId="68136C4A">
                 <v:stroke color="black" weight="6480" joinstyle="miter" endcap="flat"/>
                 <v:fill o:detectmouseclick="t" on="false"/>
               </v:line>
@@ -12578,9 +12730,9 @@
                   <wp:posOffset>4342130</wp:posOffset>
                 </wp:positionH>
                 <wp:positionV relativeFrom="paragraph">
-                  <wp:posOffset>170815</wp:posOffset>
+                  <wp:posOffset>172720</wp:posOffset>
                 </wp:positionV>
-                <wp:extent cx="1499235" cy="3810"/>
+                <wp:extent cx="1499870" cy="4445"/>
                 <wp:effectExtent l="0" t="0" r="27940" b="19050"/>
                 <wp:wrapNone/>
                 <wp:docPr id="15" name="Straight Connector 46"/>
@@ -12591,7 +12743,7 @@
                       <wps:spPr>
                         <a:xfrm>
                           <a:off x="0" y="0"/>
-                          <a:ext cx="1498680" cy="1800"/>
+                          <a:ext cx="1499400" cy="1440"/>
                         </a:xfrm>
                         <a:prstGeom prst="line">
                           <a:avLst/>
@@ -12623,7 +12775,7 @@
           </mc:Choice>
           <mc:Fallback>
             <w:pict>
-              <v:line id="shape_0" from="341.9pt,13.4pt" to="459.85pt,13.5pt" ID="Straight Connector 46" stroked="t" style="position:absolute;mso-position-horizontal-relative:margin" wp14:anchorId="735629CF">
+              <v:line id="shape_0" from="341.9pt,13.55pt" to="459.9pt,13.6pt" ID="Straight Connector 46" stroked="t" style="position:absolute;mso-position-horizontal-relative:margin" wp14:anchorId="735629CF">
                 <v:stroke color="black" weight="6480" joinstyle="miter" endcap="flat"/>
                 <v:fill o:detectmouseclick="t" on="false"/>
               </v:line>
@@ -13040,7 +13192,7 @@
         <w:docPartGallery w:val="Page Numbers (Bottom of Page)"/>
         <w:docPartUnique w:val="true"/>
       </w:docPartObj>
-      <w:id w:val="1212147877"/>
+      <w:id w:val="523356298"/>
     </w:sdtPr>
     <w:sdtContent>
       <w:p>
@@ -13063,7 +13215,7 @@
           <w:fldChar w:fldCharType="separate"/>
         </w:r>
         <w:r>
-          <w:t>1</w:t>
+          <w:t>21</w:t>
         </w:r>
         <w:r>
           <w:fldChar w:fldCharType="end"/>
@@ -15451,6 +15603,7 @@
       </w:pPr>
       <w:rPr>
         <w:rFonts w:ascii="Symbol" w:hAnsi="Symbol" w:cs="Symbol" w:hint="default"/>
+        <w:sz w:val="22"/>
         <w:rFonts w:cs="OpenSymbol"/>
       </w:rPr>
     </w:lvl>
@@ -16057,7 +16210,10 @@
       <w:lvlText w:val=""/>
       <w:lvlJc w:val="left"/>
       <w:pPr>
-        <w:ind w:left="0" w:hanging="0"/>
+        <w:tabs>
+          <w:tab w:val="num" w:pos="432"/>
+        </w:tabs>
+        <w:ind w:left="432" w:hanging="432"/>
       </w:pPr>
     </w:lvl>
     <w:lvl w:ilvl="1">
@@ -16067,7 +16223,10 @@
       <w:lvlText w:val=""/>
       <w:lvlJc w:val="left"/>
       <w:pPr>
-        <w:ind w:left="0" w:hanging="0"/>
+        <w:tabs>
+          <w:tab w:val="num" w:pos="576"/>
+        </w:tabs>
+        <w:ind w:left="576" w:hanging="576"/>
       </w:pPr>
     </w:lvl>
     <w:lvl w:ilvl="2">
@@ -16077,7 +16236,10 @@
       <w:lvlText w:val=""/>
       <w:lvlJc w:val="left"/>
       <w:pPr>
-        <w:ind w:left="0" w:hanging="0"/>
+        <w:tabs>
+          <w:tab w:val="num" w:pos="720"/>
+        </w:tabs>
+        <w:ind w:left="720" w:hanging="720"/>
       </w:pPr>
     </w:lvl>
     <w:lvl w:ilvl="3">
@@ -16087,7 +16249,10 @@
       <w:lvlText w:val=""/>
       <w:lvlJc w:val="left"/>
       <w:pPr>
-        <w:ind w:left="0" w:hanging="0"/>
+        <w:tabs>
+          <w:tab w:val="num" w:pos="864"/>
+        </w:tabs>
+        <w:ind w:left="864" w:hanging="864"/>
       </w:pPr>
     </w:lvl>
     <w:lvl w:ilvl="4">
@@ -16097,7 +16262,10 @@
       <w:lvlText w:val=""/>
       <w:lvlJc w:val="left"/>
       <w:pPr>
-        <w:ind w:left="0" w:hanging="0"/>
+        <w:tabs>
+          <w:tab w:val="num" w:pos="1008"/>
+        </w:tabs>
+        <w:ind w:left="1008" w:hanging="1008"/>
       </w:pPr>
     </w:lvl>
     <w:lvl w:ilvl="5">
@@ -16107,7 +16275,10 @@
       <w:lvlText w:val=""/>
       <w:lvlJc w:val="left"/>
       <w:pPr>
-        <w:ind w:left="0" w:hanging="0"/>
+        <w:tabs>
+          <w:tab w:val="num" w:pos="1152"/>
+        </w:tabs>
+        <w:ind w:left="1152" w:hanging="1152"/>
       </w:pPr>
     </w:lvl>
     <w:lvl w:ilvl="6">
@@ -16117,7 +16288,10 @@
       <w:lvlText w:val=""/>
       <w:lvlJc w:val="left"/>
       <w:pPr>
-        <w:ind w:left="0" w:hanging="0"/>
+        <w:tabs>
+          <w:tab w:val="num" w:pos="1296"/>
+        </w:tabs>
+        <w:ind w:left="1296" w:hanging="1296"/>
       </w:pPr>
     </w:lvl>
     <w:lvl w:ilvl="7">
@@ -16127,7 +16301,10 @@
       <w:lvlText w:val=""/>
       <w:lvlJc w:val="left"/>
       <w:pPr>
-        <w:ind w:left="0" w:hanging="0"/>
+        <w:tabs>
+          <w:tab w:val="num" w:pos="1440"/>
+        </w:tabs>
+        <w:ind w:left="1440" w:hanging="1440"/>
       </w:pPr>
     </w:lvl>
     <w:lvl w:ilvl="8">
@@ -16137,7 +16314,10 @@
       <w:lvlText w:val=""/>
       <w:lvlJc w:val="left"/>
       <w:pPr>
-        <w:ind w:left="0" w:hanging="0"/>
+        <w:tabs>
+          <w:tab w:val="num" w:pos="1584"/>
+        </w:tabs>
+        <w:ind w:left="1584" w:hanging="1584"/>
       </w:pPr>
     </w:lvl>
   </w:abstractNum>
@@ -28344,6 +28524,1375 @@
       <w:rFonts w:cs="Wingdings"/>
     </w:rPr>
   </w:style>
+  <w:style w:type="character" w:styleId="ListLabel1556">
+    <w:name w:val="ListLabel 1556"/>
+    <w:qFormat/>
+    <w:rPr>
+      <w:rFonts w:cs="Symbol"/>
+      <w:sz w:val="22"/>
+    </w:rPr>
+  </w:style>
+  <w:style w:type="character" w:styleId="ListLabel1557">
+    <w:name w:val="ListLabel 1557"/>
+    <w:qFormat/>
+    <w:rPr>
+      <w:rFonts w:cs="Courier New"/>
+      <w:sz w:val="22"/>
+    </w:rPr>
+  </w:style>
+  <w:style w:type="character" w:styleId="ListLabel1558">
+    <w:name w:val="ListLabel 1558"/>
+    <w:qFormat/>
+    <w:rPr>
+      <w:rFonts w:cs="Wingdings"/>
+    </w:rPr>
+  </w:style>
+  <w:style w:type="character" w:styleId="ListLabel1559">
+    <w:name w:val="ListLabel 1559"/>
+    <w:qFormat/>
+    <w:rPr>
+      <w:rFonts w:cs="Symbol"/>
+    </w:rPr>
+  </w:style>
+  <w:style w:type="character" w:styleId="ListLabel1560">
+    <w:name w:val="ListLabel 1560"/>
+    <w:qFormat/>
+    <w:rPr>
+      <w:rFonts w:cs="Courier New"/>
+    </w:rPr>
+  </w:style>
+  <w:style w:type="character" w:styleId="ListLabel1561">
+    <w:name w:val="ListLabel 1561"/>
+    <w:qFormat/>
+    <w:rPr>
+      <w:rFonts w:cs="Wingdings"/>
+    </w:rPr>
+  </w:style>
+  <w:style w:type="character" w:styleId="ListLabel1562">
+    <w:name w:val="ListLabel 1562"/>
+    <w:qFormat/>
+    <w:rPr>
+      <w:rFonts w:cs="Symbol"/>
+    </w:rPr>
+  </w:style>
+  <w:style w:type="character" w:styleId="ListLabel1563">
+    <w:name w:val="ListLabel 1563"/>
+    <w:qFormat/>
+    <w:rPr>
+      <w:rFonts w:cs="Courier New"/>
+    </w:rPr>
+  </w:style>
+  <w:style w:type="character" w:styleId="ListLabel1564">
+    <w:name w:val="ListLabel 1564"/>
+    <w:qFormat/>
+    <w:rPr>
+      <w:rFonts w:cs="Wingdings"/>
+    </w:rPr>
+  </w:style>
+  <w:style w:type="character" w:styleId="ListLabel1565">
+    <w:name w:val="ListLabel 1565"/>
+    <w:qFormat/>
+    <w:rPr>
+      <w:rFonts w:cs="Symbol"/>
+      <w:sz w:val="22"/>
+    </w:rPr>
+  </w:style>
+  <w:style w:type="character" w:styleId="ListLabel1566">
+    <w:name w:val="ListLabel 1566"/>
+    <w:qFormat/>
+    <w:rPr>
+      <w:rFonts w:cs="Courier New"/>
+      <w:sz w:val="22"/>
+    </w:rPr>
+  </w:style>
+  <w:style w:type="character" w:styleId="ListLabel1567">
+    <w:name w:val="ListLabel 1567"/>
+    <w:qFormat/>
+    <w:rPr>
+      <w:rFonts w:cs="Wingdings"/>
+    </w:rPr>
+  </w:style>
+  <w:style w:type="character" w:styleId="ListLabel1568">
+    <w:name w:val="ListLabel 1568"/>
+    <w:qFormat/>
+    <w:rPr>
+      <w:rFonts w:cs="Symbol"/>
+    </w:rPr>
+  </w:style>
+  <w:style w:type="character" w:styleId="ListLabel1569">
+    <w:name w:val="ListLabel 1569"/>
+    <w:qFormat/>
+    <w:rPr>
+      <w:rFonts w:cs="Courier New"/>
+    </w:rPr>
+  </w:style>
+  <w:style w:type="character" w:styleId="ListLabel1570">
+    <w:name w:val="ListLabel 1570"/>
+    <w:qFormat/>
+    <w:rPr>
+      <w:rFonts w:cs="Wingdings"/>
+    </w:rPr>
+  </w:style>
+  <w:style w:type="character" w:styleId="ListLabel1571">
+    <w:name w:val="ListLabel 1571"/>
+    <w:qFormat/>
+    <w:rPr>
+      <w:rFonts w:cs="Symbol"/>
+    </w:rPr>
+  </w:style>
+  <w:style w:type="character" w:styleId="ListLabel1572">
+    <w:name w:val="ListLabel 1572"/>
+    <w:qFormat/>
+    <w:rPr>
+      <w:rFonts w:cs="Courier New"/>
+    </w:rPr>
+  </w:style>
+  <w:style w:type="character" w:styleId="ListLabel1573">
+    <w:name w:val="ListLabel 1573"/>
+    <w:qFormat/>
+    <w:rPr>
+      <w:rFonts w:cs="Wingdings"/>
+    </w:rPr>
+  </w:style>
+  <w:style w:type="character" w:styleId="ListLabel1574">
+    <w:name w:val="ListLabel 1574"/>
+    <w:qFormat/>
+    <w:rPr>
+      <w:rFonts w:cs="Symbol"/>
+      <w:sz w:val="22"/>
+    </w:rPr>
+  </w:style>
+  <w:style w:type="character" w:styleId="ListLabel1575">
+    <w:name w:val="ListLabel 1575"/>
+    <w:qFormat/>
+    <w:rPr>
+      <w:rFonts w:cs="Courier New"/>
+    </w:rPr>
+  </w:style>
+  <w:style w:type="character" w:styleId="ListLabel1576">
+    <w:name w:val="ListLabel 1576"/>
+    <w:qFormat/>
+    <w:rPr>
+      <w:rFonts w:cs="Wingdings"/>
+    </w:rPr>
+  </w:style>
+  <w:style w:type="character" w:styleId="ListLabel1577">
+    <w:name w:val="ListLabel 1577"/>
+    <w:qFormat/>
+    <w:rPr>
+      <w:rFonts w:cs="Symbol"/>
+    </w:rPr>
+  </w:style>
+  <w:style w:type="character" w:styleId="ListLabel1578">
+    <w:name w:val="ListLabel 1578"/>
+    <w:qFormat/>
+    <w:rPr>
+      <w:rFonts w:cs="Courier New"/>
+    </w:rPr>
+  </w:style>
+  <w:style w:type="character" w:styleId="ListLabel1579">
+    <w:name w:val="ListLabel 1579"/>
+    <w:qFormat/>
+    <w:rPr>
+      <w:rFonts w:cs="Wingdings"/>
+    </w:rPr>
+  </w:style>
+  <w:style w:type="character" w:styleId="ListLabel1580">
+    <w:name w:val="ListLabel 1580"/>
+    <w:qFormat/>
+    <w:rPr>
+      <w:rFonts w:cs="Symbol"/>
+    </w:rPr>
+  </w:style>
+  <w:style w:type="character" w:styleId="ListLabel1581">
+    <w:name w:val="ListLabel 1581"/>
+    <w:qFormat/>
+    <w:rPr>
+      <w:rFonts w:cs="Courier New"/>
+    </w:rPr>
+  </w:style>
+  <w:style w:type="character" w:styleId="ListLabel1582">
+    <w:name w:val="ListLabel 1582"/>
+    <w:qFormat/>
+    <w:rPr>
+      <w:rFonts w:cs="Wingdings"/>
+    </w:rPr>
+  </w:style>
+  <w:style w:type="character" w:styleId="ListLabel1583">
+    <w:name w:val="ListLabel 1583"/>
+    <w:qFormat/>
+    <w:rPr>
+      <w:rFonts w:cs="Symbol"/>
+      <w:sz w:val="22"/>
+    </w:rPr>
+  </w:style>
+  <w:style w:type="character" w:styleId="ListLabel1584">
+    <w:name w:val="ListLabel 1584"/>
+    <w:qFormat/>
+    <w:rPr>
+      <w:rFonts w:cs="Courier New"/>
+      <w:sz w:val="22"/>
+    </w:rPr>
+  </w:style>
+  <w:style w:type="character" w:styleId="ListLabel1585">
+    <w:name w:val="ListLabel 1585"/>
+    <w:qFormat/>
+    <w:rPr>
+      <w:rFonts w:cs="Wingdings"/>
+    </w:rPr>
+  </w:style>
+  <w:style w:type="character" w:styleId="ListLabel1586">
+    <w:name w:val="ListLabel 1586"/>
+    <w:qFormat/>
+    <w:rPr>
+      <w:rFonts w:cs="Symbol"/>
+    </w:rPr>
+  </w:style>
+  <w:style w:type="character" w:styleId="ListLabel1587">
+    <w:name w:val="ListLabel 1587"/>
+    <w:qFormat/>
+    <w:rPr>
+      <w:rFonts w:cs="Courier New"/>
+    </w:rPr>
+  </w:style>
+  <w:style w:type="character" w:styleId="ListLabel1588">
+    <w:name w:val="ListLabel 1588"/>
+    <w:qFormat/>
+    <w:rPr>
+      <w:rFonts w:cs="Wingdings"/>
+    </w:rPr>
+  </w:style>
+  <w:style w:type="character" w:styleId="ListLabel1589">
+    <w:name w:val="ListLabel 1589"/>
+    <w:qFormat/>
+    <w:rPr>
+      <w:rFonts w:cs="Symbol"/>
+    </w:rPr>
+  </w:style>
+  <w:style w:type="character" w:styleId="ListLabel1590">
+    <w:name w:val="ListLabel 1590"/>
+    <w:qFormat/>
+    <w:rPr>
+      <w:rFonts w:cs="Courier New"/>
+    </w:rPr>
+  </w:style>
+  <w:style w:type="character" w:styleId="ListLabel1591">
+    <w:name w:val="ListLabel 1591"/>
+    <w:qFormat/>
+    <w:rPr>
+      <w:rFonts w:cs="Wingdings"/>
+    </w:rPr>
+  </w:style>
+  <w:style w:type="character" w:styleId="ListLabel1592">
+    <w:name w:val="ListLabel 1592"/>
+    <w:qFormat/>
+    <w:rPr>
+      <w:rFonts w:cs="Symbol"/>
+      <w:sz w:val="22"/>
+    </w:rPr>
+  </w:style>
+  <w:style w:type="character" w:styleId="ListLabel1593">
+    <w:name w:val="ListLabel 1593"/>
+    <w:qFormat/>
+    <w:rPr>
+      <w:rFonts w:cs="Courier New"/>
+      <w:sz w:val="22"/>
+    </w:rPr>
+  </w:style>
+  <w:style w:type="character" w:styleId="ListLabel1594">
+    <w:name w:val="ListLabel 1594"/>
+    <w:qFormat/>
+    <w:rPr>
+      <w:rFonts w:cs="Wingdings"/>
+    </w:rPr>
+  </w:style>
+  <w:style w:type="character" w:styleId="ListLabel1595">
+    <w:name w:val="ListLabel 1595"/>
+    <w:qFormat/>
+    <w:rPr>
+      <w:rFonts w:cs="Symbol"/>
+    </w:rPr>
+  </w:style>
+  <w:style w:type="character" w:styleId="ListLabel1596">
+    <w:name w:val="ListLabel 1596"/>
+    <w:qFormat/>
+    <w:rPr>
+      <w:rFonts w:cs="Courier New"/>
+    </w:rPr>
+  </w:style>
+  <w:style w:type="character" w:styleId="ListLabel1597">
+    <w:name w:val="ListLabel 1597"/>
+    <w:qFormat/>
+    <w:rPr>
+      <w:rFonts w:cs="Wingdings"/>
+    </w:rPr>
+  </w:style>
+  <w:style w:type="character" w:styleId="ListLabel1598">
+    <w:name w:val="ListLabel 1598"/>
+    <w:qFormat/>
+    <w:rPr>
+      <w:rFonts w:cs="Symbol"/>
+    </w:rPr>
+  </w:style>
+  <w:style w:type="character" w:styleId="ListLabel1599">
+    <w:name w:val="ListLabel 1599"/>
+    <w:qFormat/>
+    <w:rPr>
+      <w:rFonts w:cs="Courier New"/>
+    </w:rPr>
+  </w:style>
+  <w:style w:type="character" w:styleId="ListLabel1600">
+    <w:name w:val="ListLabel 1600"/>
+    <w:qFormat/>
+    <w:rPr>
+      <w:rFonts w:cs="Wingdings"/>
+    </w:rPr>
+  </w:style>
+  <w:style w:type="character" w:styleId="ListLabel1601">
+    <w:name w:val="ListLabel 1601"/>
+    <w:qFormat/>
+    <w:rPr>
+      <w:rFonts w:cs="Symbol"/>
+      <w:sz w:val="22"/>
+    </w:rPr>
+  </w:style>
+  <w:style w:type="character" w:styleId="ListLabel1602">
+    <w:name w:val="ListLabel 1602"/>
+    <w:qFormat/>
+    <w:rPr>
+      <w:rFonts w:cs="Courier New"/>
+    </w:rPr>
+  </w:style>
+  <w:style w:type="character" w:styleId="ListLabel1603">
+    <w:name w:val="ListLabel 1603"/>
+    <w:qFormat/>
+    <w:rPr>
+      <w:rFonts w:cs="Wingdings"/>
+    </w:rPr>
+  </w:style>
+  <w:style w:type="character" w:styleId="ListLabel1604">
+    <w:name w:val="ListLabel 1604"/>
+    <w:qFormat/>
+    <w:rPr>
+      <w:rFonts w:cs="Symbol"/>
+    </w:rPr>
+  </w:style>
+  <w:style w:type="character" w:styleId="ListLabel1605">
+    <w:name w:val="ListLabel 1605"/>
+    <w:qFormat/>
+    <w:rPr>
+      <w:rFonts w:cs="Courier New"/>
+    </w:rPr>
+  </w:style>
+  <w:style w:type="character" w:styleId="ListLabel1606">
+    <w:name w:val="ListLabel 1606"/>
+    <w:qFormat/>
+    <w:rPr>
+      <w:rFonts w:cs="Wingdings"/>
+    </w:rPr>
+  </w:style>
+  <w:style w:type="character" w:styleId="ListLabel1607">
+    <w:name w:val="ListLabel 1607"/>
+    <w:qFormat/>
+    <w:rPr>
+      <w:rFonts w:cs="Symbol"/>
+    </w:rPr>
+  </w:style>
+  <w:style w:type="character" w:styleId="ListLabel1608">
+    <w:name w:val="ListLabel 1608"/>
+    <w:qFormat/>
+    <w:rPr>
+      <w:rFonts w:cs="Courier New"/>
+    </w:rPr>
+  </w:style>
+  <w:style w:type="character" w:styleId="ListLabel1609">
+    <w:name w:val="ListLabel 1609"/>
+    <w:qFormat/>
+    <w:rPr>
+      <w:rFonts w:cs="Wingdings"/>
+    </w:rPr>
+  </w:style>
+  <w:style w:type="character" w:styleId="ListLabel1610">
+    <w:name w:val="ListLabel 1610"/>
+    <w:qFormat/>
+    <w:rPr>
+      <w:rFonts w:cs="Symbol"/>
+      <w:sz w:val="22"/>
+    </w:rPr>
+  </w:style>
+  <w:style w:type="character" w:styleId="ListLabel1611">
+    <w:name w:val="ListLabel 1611"/>
+    <w:qFormat/>
+    <w:rPr>
+      <w:rFonts w:cs="Courier New"/>
+      <w:sz w:val="22"/>
+    </w:rPr>
+  </w:style>
+  <w:style w:type="character" w:styleId="ListLabel1612">
+    <w:name w:val="ListLabel 1612"/>
+    <w:qFormat/>
+    <w:rPr>
+      <w:rFonts w:cs="Wingdings"/>
+    </w:rPr>
+  </w:style>
+  <w:style w:type="character" w:styleId="ListLabel1613">
+    <w:name w:val="ListLabel 1613"/>
+    <w:qFormat/>
+    <w:rPr>
+      <w:rFonts w:cs="Symbol"/>
+    </w:rPr>
+  </w:style>
+  <w:style w:type="character" w:styleId="ListLabel1614">
+    <w:name w:val="ListLabel 1614"/>
+    <w:qFormat/>
+    <w:rPr>
+      <w:rFonts w:cs="Courier New"/>
+    </w:rPr>
+  </w:style>
+  <w:style w:type="character" w:styleId="ListLabel1615">
+    <w:name w:val="ListLabel 1615"/>
+    <w:qFormat/>
+    <w:rPr>
+      <w:rFonts w:cs="Wingdings"/>
+    </w:rPr>
+  </w:style>
+  <w:style w:type="character" w:styleId="ListLabel1616">
+    <w:name w:val="ListLabel 1616"/>
+    <w:qFormat/>
+    <w:rPr>
+      <w:rFonts w:cs="Symbol"/>
+    </w:rPr>
+  </w:style>
+  <w:style w:type="character" w:styleId="ListLabel1617">
+    <w:name w:val="ListLabel 1617"/>
+    <w:qFormat/>
+    <w:rPr>
+      <w:rFonts w:cs="Courier New"/>
+    </w:rPr>
+  </w:style>
+  <w:style w:type="character" w:styleId="ListLabel1618">
+    <w:name w:val="ListLabel 1618"/>
+    <w:qFormat/>
+    <w:rPr>
+      <w:rFonts w:cs="Wingdings"/>
+    </w:rPr>
+  </w:style>
+  <w:style w:type="character" w:styleId="ListLabel1619">
+    <w:name w:val="ListLabel 1619"/>
+    <w:qFormat/>
+    <w:rPr>
+      <w:rFonts w:cs="Symbol"/>
+      <w:sz w:val="22"/>
+    </w:rPr>
+  </w:style>
+  <w:style w:type="character" w:styleId="ListLabel1620">
+    <w:name w:val="ListLabel 1620"/>
+    <w:qFormat/>
+    <w:rPr>
+      <w:rFonts w:cs="Courier New"/>
+    </w:rPr>
+  </w:style>
+  <w:style w:type="character" w:styleId="ListLabel1621">
+    <w:name w:val="ListLabel 1621"/>
+    <w:qFormat/>
+    <w:rPr>
+      <w:rFonts w:cs="Wingdings"/>
+    </w:rPr>
+  </w:style>
+  <w:style w:type="character" w:styleId="ListLabel1622">
+    <w:name w:val="ListLabel 1622"/>
+    <w:qFormat/>
+    <w:rPr>
+      <w:rFonts w:cs="Symbol"/>
+    </w:rPr>
+  </w:style>
+  <w:style w:type="character" w:styleId="ListLabel1623">
+    <w:name w:val="ListLabel 1623"/>
+    <w:qFormat/>
+    <w:rPr>
+      <w:rFonts w:cs="Courier New"/>
+    </w:rPr>
+  </w:style>
+  <w:style w:type="character" w:styleId="ListLabel1624">
+    <w:name w:val="ListLabel 1624"/>
+    <w:qFormat/>
+    <w:rPr>
+      <w:rFonts w:cs="Wingdings"/>
+    </w:rPr>
+  </w:style>
+  <w:style w:type="character" w:styleId="ListLabel1625">
+    <w:name w:val="ListLabel 1625"/>
+    <w:qFormat/>
+    <w:rPr>
+      <w:rFonts w:cs="Symbol"/>
+    </w:rPr>
+  </w:style>
+  <w:style w:type="character" w:styleId="ListLabel1626">
+    <w:name w:val="ListLabel 1626"/>
+    <w:qFormat/>
+    <w:rPr>
+      <w:rFonts w:cs="Courier New"/>
+    </w:rPr>
+  </w:style>
+  <w:style w:type="character" w:styleId="ListLabel1627">
+    <w:name w:val="ListLabel 1627"/>
+    <w:qFormat/>
+    <w:rPr>
+      <w:rFonts w:cs="Wingdings"/>
+    </w:rPr>
+  </w:style>
+  <w:style w:type="character" w:styleId="ListLabel1628">
+    <w:name w:val="ListLabel 1628"/>
+    <w:qFormat/>
+    <w:rPr>
+      <w:rFonts w:cs="Symbol"/>
+      <w:sz w:val="22"/>
+    </w:rPr>
+  </w:style>
+  <w:style w:type="character" w:styleId="ListLabel1629">
+    <w:name w:val="ListLabel 1629"/>
+    <w:qFormat/>
+    <w:rPr>
+      <w:rFonts w:cs="Courier New"/>
+    </w:rPr>
+  </w:style>
+  <w:style w:type="character" w:styleId="ListLabel1630">
+    <w:name w:val="ListLabel 1630"/>
+    <w:qFormat/>
+    <w:rPr>
+      <w:rFonts w:cs="Wingdings"/>
+    </w:rPr>
+  </w:style>
+  <w:style w:type="character" w:styleId="ListLabel1631">
+    <w:name w:val="ListLabel 1631"/>
+    <w:qFormat/>
+    <w:rPr>
+      <w:rFonts w:cs="Symbol"/>
+    </w:rPr>
+  </w:style>
+  <w:style w:type="character" w:styleId="ListLabel1632">
+    <w:name w:val="ListLabel 1632"/>
+    <w:qFormat/>
+    <w:rPr>
+      <w:rFonts w:cs="Courier New"/>
+    </w:rPr>
+  </w:style>
+  <w:style w:type="character" w:styleId="ListLabel1633">
+    <w:name w:val="ListLabel 1633"/>
+    <w:qFormat/>
+    <w:rPr>
+      <w:rFonts w:cs="Wingdings"/>
+    </w:rPr>
+  </w:style>
+  <w:style w:type="character" w:styleId="ListLabel1634">
+    <w:name w:val="ListLabel 1634"/>
+    <w:qFormat/>
+    <w:rPr>
+      <w:rFonts w:cs="Symbol"/>
+    </w:rPr>
+  </w:style>
+  <w:style w:type="character" w:styleId="ListLabel1635">
+    <w:name w:val="ListLabel 1635"/>
+    <w:qFormat/>
+    <w:rPr>
+      <w:rFonts w:cs="Courier New"/>
+    </w:rPr>
+  </w:style>
+  <w:style w:type="character" w:styleId="ListLabel1636">
+    <w:name w:val="ListLabel 1636"/>
+    <w:qFormat/>
+    <w:rPr>
+      <w:rFonts w:cs="Wingdings"/>
+    </w:rPr>
+  </w:style>
+  <w:style w:type="character" w:styleId="ListLabel1637">
+    <w:name w:val="ListLabel 1637"/>
+    <w:qFormat/>
+    <w:rPr>
+      <w:rFonts w:cs="Calibri"/>
+      <w:sz w:val="22"/>
+    </w:rPr>
+  </w:style>
+  <w:style w:type="character" w:styleId="ListLabel1638">
+    <w:name w:val="ListLabel 1638"/>
+    <w:qFormat/>
+    <w:rPr>
+      <w:rFonts w:cs="Courier New"/>
+    </w:rPr>
+  </w:style>
+  <w:style w:type="character" w:styleId="ListLabel1639">
+    <w:name w:val="ListLabel 1639"/>
+    <w:qFormat/>
+    <w:rPr>
+      <w:rFonts w:cs="Wingdings"/>
+    </w:rPr>
+  </w:style>
+  <w:style w:type="character" w:styleId="ListLabel1640">
+    <w:name w:val="ListLabel 1640"/>
+    <w:qFormat/>
+    <w:rPr>
+      <w:rFonts w:cs="Symbol"/>
+    </w:rPr>
+  </w:style>
+  <w:style w:type="character" w:styleId="ListLabel1641">
+    <w:name w:val="ListLabel 1641"/>
+    <w:qFormat/>
+    <w:rPr>
+      <w:rFonts w:cs="Courier New"/>
+    </w:rPr>
+  </w:style>
+  <w:style w:type="character" w:styleId="ListLabel1642">
+    <w:name w:val="ListLabel 1642"/>
+    <w:qFormat/>
+    <w:rPr>
+      <w:rFonts w:cs="Wingdings"/>
+    </w:rPr>
+  </w:style>
+  <w:style w:type="character" w:styleId="ListLabel1643">
+    <w:name w:val="ListLabel 1643"/>
+    <w:qFormat/>
+    <w:rPr>
+      <w:rFonts w:cs="Symbol"/>
+    </w:rPr>
+  </w:style>
+  <w:style w:type="character" w:styleId="ListLabel1644">
+    <w:name w:val="ListLabel 1644"/>
+    <w:qFormat/>
+    <w:rPr>
+      <w:rFonts w:cs="Courier New"/>
+    </w:rPr>
+  </w:style>
+  <w:style w:type="character" w:styleId="ListLabel1645">
+    <w:name w:val="ListLabel 1645"/>
+    <w:qFormat/>
+    <w:rPr>
+      <w:rFonts w:cs="Wingdings"/>
+    </w:rPr>
+  </w:style>
+  <w:style w:type="character" w:styleId="ListLabel1646">
+    <w:name w:val="ListLabel 1646"/>
+    <w:qFormat/>
+    <w:rPr>
+      <w:rFonts w:cs="Calibri"/>
+      <w:sz w:val="22"/>
+    </w:rPr>
+  </w:style>
+  <w:style w:type="character" w:styleId="ListLabel1647">
+    <w:name w:val="ListLabel 1647"/>
+    <w:qFormat/>
+    <w:rPr>
+      <w:rFonts w:cs="Courier New"/>
+      <w:sz w:val="22"/>
+    </w:rPr>
+  </w:style>
+  <w:style w:type="character" w:styleId="ListLabel1648">
+    <w:name w:val="ListLabel 1648"/>
+    <w:qFormat/>
+    <w:rPr>
+      <w:rFonts w:cs="Wingdings"/>
+    </w:rPr>
+  </w:style>
+  <w:style w:type="character" w:styleId="ListLabel1649">
+    <w:name w:val="ListLabel 1649"/>
+    <w:qFormat/>
+    <w:rPr>
+      <w:rFonts w:cs="Symbol"/>
+    </w:rPr>
+  </w:style>
+  <w:style w:type="character" w:styleId="ListLabel1650">
+    <w:name w:val="ListLabel 1650"/>
+    <w:qFormat/>
+    <w:rPr>
+      <w:rFonts w:cs="Courier New"/>
+    </w:rPr>
+  </w:style>
+  <w:style w:type="character" w:styleId="ListLabel1651">
+    <w:name w:val="ListLabel 1651"/>
+    <w:qFormat/>
+    <w:rPr>
+      <w:rFonts w:cs="Wingdings"/>
+    </w:rPr>
+  </w:style>
+  <w:style w:type="character" w:styleId="ListLabel1652">
+    <w:name w:val="ListLabel 1652"/>
+    <w:qFormat/>
+    <w:rPr>
+      <w:rFonts w:cs="Symbol"/>
+    </w:rPr>
+  </w:style>
+  <w:style w:type="character" w:styleId="ListLabel1653">
+    <w:name w:val="ListLabel 1653"/>
+    <w:qFormat/>
+    <w:rPr>
+      <w:rFonts w:cs="Courier New"/>
+    </w:rPr>
+  </w:style>
+  <w:style w:type="character" w:styleId="ListLabel1654">
+    <w:name w:val="ListLabel 1654"/>
+    <w:qFormat/>
+    <w:rPr>
+      <w:rFonts w:cs="Wingdings"/>
+    </w:rPr>
+  </w:style>
+  <w:style w:type="character" w:styleId="ListLabel1655">
+    <w:name w:val="ListLabel 1655"/>
+    <w:qFormat/>
+    <w:rPr>
+      <w:rFonts w:cs="Calibri"/>
+      <w:sz w:val="22"/>
+    </w:rPr>
+  </w:style>
+  <w:style w:type="character" w:styleId="ListLabel1656">
+    <w:name w:val="ListLabel 1656"/>
+    <w:qFormat/>
+    <w:rPr>
+      <w:rFonts w:cs="Courier New"/>
+    </w:rPr>
+  </w:style>
+  <w:style w:type="character" w:styleId="ListLabel1657">
+    <w:name w:val="ListLabel 1657"/>
+    <w:qFormat/>
+    <w:rPr>
+      <w:rFonts w:cs="Wingdings"/>
+    </w:rPr>
+  </w:style>
+  <w:style w:type="character" w:styleId="ListLabel1658">
+    <w:name w:val="ListLabel 1658"/>
+    <w:qFormat/>
+    <w:rPr>
+      <w:rFonts w:cs="Symbol"/>
+    </w:rPr>
+  </w:style>
+  <w:style w:type="character" w:styleId="ListLabel1659">
+    <w:name w:val="ListLabel 1659"/>
+    <w:qFormat/>
+    <w:rPr>
+      <w:rFonts w:cs="Courier New"/>
+    </w:rPr>
+  </w:style>
+  <w:style w:type="character" w:styleId="ListLabel1660">
+    <w:name w:val="ListLabel 1660"/>
+    <w:qFormat/>
+    <w:rPr>
+      <w:rFonts w:cs="Wingdings"/>
+    </w:rPr>
+  </w:style>
+  <w:style w:type="character" w:styleId="ListLabel1661">
+    <w:name w:val="ListLabel 1661"/>
+    <w:qFormat/>
+    <w:rPr>
+      <w:rFonts w:cs="Symbol"/>
+    </w:rPr>
+  </w:style>
+  <w:style w:type="character" w:styleId="ListLabel1662">
+    <w:name w:val="ListLabel 1662"/>
+    <w:qFormat/>
+    <w:rPr>
+      <w:rFonts w:cs="Courier New"/>
+    </w:rPr>
+  </w:style>
+  <w:style w:type="character" w:styleId="ListLabel1663">
+    <w:name w:val="ListLabel 1663"/>
+    <w:qFormat/>
+    <w:rPr>
+      <w:rFonts w:cs="Wingdings"/>
+    </w:rPr>
+  </w:style>
+  <w:style w:type="character" w:styleId="ListLabel1664">
+    <w:name w:val="ListLabel 1664"/>
+    <w:qFormat/>
+    <w:rPr>
+      <w:rFonts w:cs="OpenSymbol"/>
+      <w:b w:val="false"/>
+      <w:sz w:val="22"/>
+    </w:rPr>
+  </w:style>
+  <w:style w:type="character" w:styleId="ListLabel1665">
+    <w:name w:val="ListLabel 1665"/>
+    <w:qFormat/>
+    <w:rPr>
+      <w:rFonts w:cs="OpenSymbol"/>
+    </w:rPr>
+  </w:style>
+  <w:style w:type="character" w:styleId="ListLabel1666">
+    <w:name w:val="ListLabel 1666"/>
+    <w:qFormat/>
+    <w:rPr>
+      <w:rFonts w:cs="OpenSymbol"/>
+    </w:rPr>
+  </w:style>
+  <w:style w:type="character" w:styleId="ListLabel1667">
+    <w:name w:val="ListLabel 1667"/>
+    <w:qFormat/>
+    <w:rPr>
+      <w:rFonts w:cs="OpenSymbol"/>
+    </w:rPr>
+  </w:style>
+  <w:style w:type="character" w:styleId="ListLabel1668">
+    <w:name w:val="ListLabel 1668"/>
+    <w:qFormat/>
+    <w:rPr>
+      <w:rFonts w:cs="OpenSymbol"/>
+    </w:rPr>
+  </w:style>
+  <w:style w:type="character" w:styleId="ListLabel1669">
+    <w:name w:val="ListLabel 1669"/>
+    <w:qFormat/>
+    <w:rPr>
+      <w:rFonts w:cs="OpenSymbol"/>
+    </w:rPr>
+  </w:style>
+  <w:style w:type="character" w:styleId="ListLabel1670">
+    <w:name w:val="ListLabel 1670"/>
+    <w:qFormat/>
+    <w:rPr>
+      <w:rFonts w:cs="OpenSymbol"/>
+    </w:rPr>
+  </w:style>
+  <w:style w:type="character" w:styleId="ListLabel1671">
+    <w:name w:val="ListLabel 1671"/>
+    <w:qFormat/>
+    <w:rPr>
+      <w:rFonts w:cs="OpenSymbol"/>
+    </w:rPr>
+  </w:style>
+  <w:style w:type="character" w:styleId="ListLabel1672">
+    <w:name w:val="ListLabel 1672"/>
+    <w:qFormat/>
+    <w:rPr>
+      <w:rFonts w:cs="OpenSymbol"/>
+    </w:rPr>
+  </w:style>
+  <w:style w:type="character" w:styleId="ListLabel1673">
+    <w:name w:val="ListLabel 1673"/>
+    <w:qFormat/>
+    <w:rPr>
+      <w:rFonts w:cs="OpenSymbol"/>
+      <w:sz w:val="22"/>
+    </w:rPr>
+  </w:style>
+  <w:style w:type="character" w:styleId="ListLabel1674">
+    <w:name w:val="ListLabel 1674"/>
+    <w:qFormat/>
+    <w:rPr>
+      <w:rFonts w:cs="OpenSymbol"/>
+    </w:rPr>
+  </w:style>
+  <w:style w:type="character" w:styleId="ListLabel1675">
+    <w:name w:val="ListLabel 1675"/>
+    <w:qFormat/>
+    <w:rPr>
+      <w:rFonts w:cs="OpenSymbol"/>
+    </w:rPr>
+  </w:style>
+  <w:style w:type="character" w:styleId="ListLabel1676">
+    <w:name w:val="ListLabel 1676"/>
+    <w:qFormat/>
+    <w:rPr>
+      <w:rFonts w:cs="OpenSymbol"/>
+    </w:rPr>
+  </w:style>
+  <w:style w:type="character" w:styleId="ListLabel1677">
+    <w:name w:val="ListLabel 1677"/>
+    <w:qFormat/>
+    <w:rPr>
+      <w:rFonts w:cs="OpenSymbol"/>
+    </w:rPr>
+  </w:style>
+  <w:style w:type="character" w:styleId="ListLabel1678">
+    <w:name w:val="ListLabel 1678"/>
+    <w:qFormat/>
+    <w:rPr>
+      <w:rFonts w:cs="OpenSymbol"/>
+    </w:rPr>
+  </w:style>
+  <w:style w:type="character" w:styleId="ListLabel1679">
+    <w:name w:val="ListLabel 1679"/>
+    <w:qFormat/>
+    <w:rPr>
+      <w:rFonts w:cs="OpenSymbol"/>
+    </w:rPr>
+  </w:style>
+  <w:style w:type="character" w:styleId="ListLabel1680">
+    <w:name w:val="ListLabel 1680"/>
+    <w:qFormat/>
+    <w:rPr>
+      <w:rFonts w:cs="OpenSymbol"/>
+    </w:rPr>
+  </w:style>
+  <w:style w:type="character" w:styleId="ListLabel1681">
+    <w:name w:val="ListLabel 1681"/>
+    <w:qFormat/>
+    <w:rPr>
+      <w:rFonts w:cs="OpenSymbol"/>
+    </w:rPr>
+  </w:style>
+  <w:style w:type="character" w:styleId="ListLabel1682">
+    <w:name w:val="ListLabel 1682"/>
+    <w:qFormat/>
+    <w:rPr>
+      <w:rFonts w:cs="OpenSymbol"/>
+      <w:b w:val="false"/>
+      <w:sz w:val="22"/>
+    </w:rPr>
+  </w:style>
+  <w:style w:type="character" w:styleId="ListLabel1683">
+    <w:name w:val="ListLabel 1683"/>
+    <w:qFormat/>
+    <w:rPr>
+      <w:rFonts w:cs="OpenSymbol"/>
+      <w:b w:val="false"/>
+      <w:sz w:val="22"/>
+    </w:rPr>
+  </w:style>
+  <w:style w:type="character" w:styleId="ListLabel1684">
+    <w:name w:val="ListLabel 1684"/>
+    <w:qFormat/>
+    <w:rPr>
+      <w:rFonts w:cs="OpenSymbol"/>
+    </w:rPr>
+  </w:style>
+  <w:style w:type="character" w:styleId="ListLabel1685">
+    <w:name w:val="ListLabel 1685"/>
+    <w:qFormat/>
+    <w:rPr>
+      <w:rFonts w:cs="OpenSymbol"/>
+    </w:rPr>
+  </w:style>
+  <w:style w:type="character" w:styleId="ListLabel1686">
+    <w:name w:val="ListLabel 1686"/>
+    <w:qFormat/>
+    <w:rPr>
+      <w:rFonts w:cs="OpenSymbol"/>
+    </w:rPr>
+  </w:style>
+  <w:style w:type="character" w:styleId="ListLabel1687">
+    <w:name w:val="ListLabel 1687"/>
+    <w:qFormat/>
+    <w:rPr>
+      <w:rFonts w:cs="OpenSymbol"/>
+    </w:rPr>
+  </w:style>
+  <w:style w:type="character" w:styleId="ListLabel1688">
+    <w:name w:val="ListLabel 1688"/>
+    <w:qFormat/>
+    <w:rPr>
+      <w:rFonts w:cs="OpenSymbol"/>
+    </w:rPr>
+  </w:style>
+  <w:style w:type="character" w:styleId="ListLabel1689">
+    <w:name w:val="ListLabel 1689"/>
+    <w:qFormat/>
+    <w:rPr>
+      <w:rFonts w:cs="OpenSymbol"/>
+    </w:rPr>
+  </w:style>
+  <w:style w:type="character" w:styleId="ListLabel1690">
+    <w:name w:val="ListLabel 1690"/>
+    <w:qFormat/>
+    <w:rPr>
+      <w:rFonts w:cs="OpenSymbol"/>
+    </w:rPr>
+  </w:style>
+  <w:style w:type="character" w:styleId="ListLabel1691">
+    <w:name w:val="ListLabel 1691"/>
+    <w:qFormat/>
+    <w:rPr>
+      <w:rFonts w:cs="OpenSymbol"/>
+    </w:rPr>
+  </w:style>
+  <w:style w:type="character" w:styleId="ListLabel1692">
+    <w:name w:val="ListLabel 1692"/>
+    <w:qFormat/>
+    <w:rPr>
+      <w:rFonts w:cs="OpenSymbol"/>
+    </w:rPr>
+  </w:style>
+  <w:style w:type="character" w:styleId="ListLabel1693">
+    <w:name w:val="ListLabel 1693"/>
+    <w:qFormat/>
+    <w:rPr>
+      <w:rFonts w:cs="OpenSymbol"/>
+    </w:rPr>
+  </w:style>
+  <w:style w:type="character" w:styleId="ListLabel1694">
+    <w:name w:val="ListLabel 1694"/>
+    <w:qFormat/>
+    <w:rPr>
+      <w:rFonts w:cs="OpenSymbol"/>
+    </w:rPr>
+  </w:style>
+  <w:style w:type="character" w:styleId="ListLabel1695">
+    <w:name w:val="ListLabel 1695"/>
+    <w:qFormat/>
+    <w:rPr>
+      <w:rFonts w:cs="OpenSymbol"/>
+    </w:rPr>
+  </w:style>
+  <w:style w:type="character" w:styleId="ListLabel1696">
+    <w:name w:val="ListLabel 1696"/>
+    <w:qFormat/>
+    <w:rPr>
+      <w:rFonts w:cs="OpenSymbol"/>
+    </w:rPr>
+  </w:style>
+  <w:style w:type="character" w:styleId="ListLabel1697">
+    <w:name w:val="ListLabel 1697"/>
+    <w:qFormat/>
+    <w:rPr>
+      <w:rFonts w:cs="OpenSymbol"/>
+    </w:rPr>
+  </w:style>
+  <w:style w:type="character" w:styleId="ListLabel1698">
+    <w:name w:val="ListLabel 1698"/>
+    <w:qFormat/>
+    <w:rPr>
+      <w:rFonts w:cs="OpenSymbol"/>
+    </w:rPr>
+  </w:style>
+  <w:style w:type="character" w:styleId="ListLabel1699">
+    <w:name w:val="ListLabel 1699"/>
+    <w:qFormat/>
+    <w:rPr>
+      <w:rFonts w:cs="OpenSymbol"/>
+    </w:rPr>
+  </w:style>
+  <w:style w:type="character" w:styleId="ListLabel1700">
+    <w:name w:val="ListLabel 1700"/>
+    <w:qFormat/>
+    <w:rPr>
+      <w:rFonts w:cs="OpenSymbol"/>
+      <w:b w:val="false"/>
+      <w:sz w:val="22"/>
+    </w:rPr>
+  </w:style>
+  <w:style w:type="character" w:styleId="ListLabel1701">
+    <w:name w:val="ListLabel 1701"/>
+    <w:qFormat/>
+    <w:rPr>
+      <w:rFonts w:cs="Courier New"/>
+      <w:b w:val="false"/>
+      <w:sz w:val="22"/>
+    </w:rPr>
+  </w:style>
+  <w:style w:type="character" w:styleId="ListLabel1702">
+    <w:name w:val="ListLabel 1702"/>
+    <w:qFormat/>
+    <w:rPr>
+      <w:rFonts w:cs="OpenSymbol"/>
+    </w:rPr>
+  </w:style>
+  <w:style w:type="character" w:styleId="ListLabel1703">
+    <w:name w:val="ListLabel 1703"/>
+    <w:qFormat/>
+    <w:rPr>
+      <w:rFonts w:cs="OpenSymbol"/>
+    </w:rPr>
+  </w:style>
+  <w:style w:type="character" w:styleId="ListLabel1704">
+    <w:name w:val="ListLabel 1704"/>
+    <w:qFormat/>
+    <w:rPr>
+      <w:rFonts w:cs="OpenSymbol"/>
+    </w:rPr>
+  </w:style>
+  <w:style w:type="character" w:styleId="ListLabel1705">
+    <w:name w:val="ListLabel 1705"/>
+    <w:qFormat/>
+    <w:rPr>
+      <w:rFonts w:cs="OpenSymbol"/>
+    </w:rPr>
+  </w:style>
+  <w:style w:type="character" w:styleId="ListLabel1706">
+    <w:name w:val="ListLabel 1706"/>
+    <w:qFormat/>
+    <w:rPr>
+      <w:rFonts w:cs="OpenSymbol"/>
+    </w:rPr>
+  </w:style>
+  <w:style w:type="character" w:styleId="ListLabel1707">
+    <w:name w:val="ListLabel 1707"/>
+    <w:qFormat/>
+    <w:rPr>
+      <w:rFonts w:cs="OpenSymbol"/>
+    </w:rPr>
+  </w:style>
+  <w:style w:type="character" w:styleId="ListLabel1708">
+    <w:name w:val="ListLabel 1708"/>
+    <w:qFormat/>
+    <w:rPr>
+      <w:rFonts w:cs="OpenSymbol"/>
+    </w:rPr>
+  </w:style>
+  <w:style w:type="character" w:styleId="ListLabel1709">
+    <w:name w:val="ListLabel 1709"/>
+    <w:qFormat/>
+    <w:rPr>
+      <w:rFonts w:cs="OpenSymbol"/>
+      <w:b w:val="false"/>
+      <w:sz w:val="22"/>
+    </w:rPr>
+  </w:style>
+  <w:style w:type="character" w:styleId="ListLabel1710">
+    <w:name w:val="ListLabel 1710"/>
+    <w:qFormat/>
+    <w:rPr>
+      <w:rFonts w:cs="Courier New"/>
+      <w:b w:val="false"/>
+      <w:sz w:val="22"/>
+    </w:rPr>
+  </w:style>
+  <w:style w:type="character" w:styleId="ListLabel1711">
+    <w:name w:val="ListLabel 1711"/>
+    <w:qFormat/>
+    <w:rPr>
+      <w:rFonts w:cs="OpenSymbol"/>
+    </w:rPr>
+  </w:style>
+  <w:style w:type="character" w:styleId="ListLabel1712">
+    <w:name w:val="ListLabel 1712"/>
+    <w:qFormat/>
+    <w:rPr>
+      <w:rFonts w:cs="OpenSymbol"/>
+    </w:rPr>
+  </w:style>
+  <w:style w:type="character" w:styleId="ListLabel1713">
+    <w:name w:val="ListLabel 1713"/>
+    <w:qFormat/>
+    <w:rPr>
+      <w:rFonts w:cs="OpenSymbol"/>
+    </w:rPr>
+  </w:style>
+  <w:style w:type="character" w:styleId="ListLabel1714">
+    <w:name w:val="ListLabel 1714"/>
+    <w:qFormat/>
+    <w:rPr>
+      <w:rFonts w:cs="OpenSymbol"/>
+    </w:rPr>
+  </w:style>
+  <w:style w:type="character" w:styleId="ListLabel1715">
+    <w:name w:val="ListLabel 1715"/>
+    <w:qFormat/>
+    <w:rPr>
+      <w:rFonts w:cs="OpenSymbol"/>
+    </w:rPr>
+  </w:style>
+  <w:style w:type="character" w:styleId="ListLabel1716">
+    <w:name w:val="ListLabel 1716"/>
+    <w:qFormat/>
+    <w:rPr>
+      <w:rFonts w:cs="OpenSymbol"/>
+    </w:rPr>
+  </w:style>
+  <w:style w:type="character" w:styleId="ListLabel1717">
+    <w:name w:val="ListLabel 1717"/>
+    <w:qFormat/>
+    <w:rPr>
+      <w:rFonts w:cs="OpenSymbol"/>
+    </w:rPr>
+  </w:style>
+  <w:style w:type="character" w:styleId="ListLabel1718">
+    <w:name w:val="ListLabel 1718"/>
+    <w:qFormat/>
+    <w:rPr>
+      <w:rFonts w:cs="OpenSymbol"/>
+      <w:sz w:val="22"/>
+    </w:rPr>
+  </w:style>
+  <w:style w:type="character" w:styleId="ListLabel1719">
+    <w:name w:val="ListLabel 1719"/>
+    <w:qFormat/>
+    <w:rPr>
+      <w:rFonts w:cs="OpenSymbol"/>
+    </w:rPr>
+  </w:style>
+  <w:style w:type="character" w:styleId="ListLabel1720">
+    <w:name w:val="ListLabel 1720"/>
+    <w:qFormat/>
+    <w:rPr>
+      <w:rFonts w:cs="OpenSymbol"/>
+    </w:rPr>
+  </w:style>
+  <w:style w:type="character" w:styleId="ListLabel1721">
+    <w:name w:val="ListLabel 1721"/>
+    <w:qFormat/>
+    <w:rPr>
+      <w:rFonts w:cs="OpenSymbol"/>
+    </w:rPr>
+  </w:style>
+  <w:style w:type="character" w:styleId="ListLabel1722">
+    <w:name w:val="ListLabel 1722"/>
+    <w:qFormat/>
+    <w:rPr>
+      <w:rFonts w:cs="OpenSymbol"/>
+    </w:rPr>
+  </w:style>
+  <w:style w:type="character" w:styleId="ListLabel1723">
+    <w:name w:val="ListLabel 1723"/>
+    <w:qFormat/>
+    <w:rPr>
+      <w:rFonts w:cs="OpenSymbol"/>
+    </w:rPr>
+  </w:style>
+  <w:style w:type="character" w:styleId="ListLabel1724">
+    <w:name w:val="ListLabel 1724"/>
+    <w:qFormat/>
+    <w:rPr>
+      <w:rFonts w:cs="OpenSymbol"/>
+    </w:rPr>
+  </w:style>
+  <w:style w:type="character" w:styleId="ListLabel1725">
+    <w:name w:val="ListLabel 1725"/>
+    <w:qFormat/>
+    <w:rPr>
+      <w:rFonts w:cs="OpenSymbol"/>
+    </w:rPr>
+  </w:style>
+  <w:style w:type="character" w:styleId="ListLabel1726">
+    <w:name w:val="ListLabel 1726"/>
+    <w:qFormat/>
+    <w:rPr>
+      <w:rFonts w:cs="OpenSymbol"/>
+    </w:rPr>
+  </w:style>
+  <w:style w:type="character" w:styleId="ListLabel1727">
+    <w:name w:val="ListLabel 1727"/>
+    <w:qFormat/>
+    <w:rPr>
+      <w:rFonts w:cs="OpenSymbol"/>
+      <w:sz w:val="22"/>
+    </w:rPr>
+  </w:style>
+  <w:style w:type="character" w:styleId="ListLabel1728">
+    <w:name w:val="ListLabel 1728"/>
+    <w:qFormat/>
+    <w:rPr>
+      <w:rFonts w:cs="OpenSymbol"/>
+    </w:rPr>
+  </w:style>
+  <w:style w:type="character" w:styleId="ListLabel1729">
+    <w:name w:val="ListLabel 1729"/>
+    <w:qFormat/>
+    <w:rPr>
+      <w:rFonts w:cs="OpenSymbol"/>
+    </w:rPr>
+  </w:style>
+  <w:style w:type="character" w:styleId="ListLabel1730">
+    <w:name w:val="ListLabel 1730"/>
+    <w:qFormat/>
+    <w:rPr>
+      <w:rFonts w:cs="OpenSymbol"/>
+    </w:rPr>
+  </w:style>
+  <w:style w:type="character" w:styleId="ListLabel1731">
+    <w:name w:val="ListLabel 1731"/>
+    <w:qFormat/>
+    <w:rPr>
+      <w:rFonts w:cs="OpenSymbol"/>
+    </w:rPr>
+  </w:style>
+  <w:style w:type="character" w:styleId="ListLabel1732">
+    <w:name w:val="ListLabel 1732"/>
+    <w:qFormat/>
+    <w:rPr>
+      <w:rFonts w:cs="OpenSymbol"/>
+    </w:rPr>
+  </w:style>
+  <w:style w:type="character" w:styleId="ListLabel1733">
+    <w:name w:val="ListLabel 1733"/>
+    <w:qFormat/>
+    <w:rPr>
+      <w:rFonts w:cs="OpenSymbol"/>
+    </w:rPr>
+  </w:style>
+  <w:style w:type="character" w:styleId="ListLabel1734">
+    <w:name w:val="ListLabel 1734"/>
+    <w:qFormat/>
+    <w:rPr>
+      <w:rFonts w:cs="OpenSymbol"/>
+    </w:rPr>
+  </w:style>
+  <w:style w:type="character" w:styleId="ListLabel1735">
+    <w:name w:val="ListLabel 1735"/>
+    <w:qFormat/>
+    <w:rPr>
+      <w:rFonts w:cs="OpenSymbol"/>
+    </w:rPr>
+  </w:style>
+  <w:style w:type="character" w:styleId="ListLabel1736">
+    <w:name w:val="ListLabel 1736"/>
+    <w:qFormat/>
+    <w:rPr>
+      <w:b/>
+      <w:sz w:val="22"/>
+      <w:szCs w:val="22"/>
+    </w:rPr>
+  </w:style>
+  <w:style w:type="character" w:styleId="ListLabel1737">
+    <w:name w:val="ListLabel 1737"/>
+    <w:qFormat/>
+    <w:rPr>
+      <w:rFonts w:cs="Symbol"/>
+      <w:sz w:val="22"/>
+    </w:rPr>
+  </w:style>
+  <w:style w:type="character" w:styleId="ListLabel1738">
+    <w:name w:val="ListLabel 1738"/>
+    <w:qFormat/>
+    <w:rPr>
+      <w:rFonts w:cs="Courier New"/>
+      <w:sz w:val="22"/>
+    </w:rPr>
+  </w:style>
+  <w:style w:type="character" w:styleId="ListLabel1739">
+    <w:name w:val="ListLabel 1739"/>
+    <w:qFormat/>
+    <w:rPr>
+      <w:rFonts w:cs="Wingdings"/>
+    </w:rPr>
+  </w:style>
+  <w:style w:type="character" w:styleId="ListLabel1740">
+    <w:name w:val="ListLabel 1740"/>
+    <w:qFormat/>
+    <w:rPr>
+      <w:rFonts w:cs="Symbol"/>
+    </w:rPr>
+  </w:style>
+  <w:style w:type="character" w:styleId="ListLabel1741">
+    <w:name w:val="ListLabel 1741"/>
+    <w:qFormat/>
+    <w:rPr>
+      <w:rFonts w:cs="Courier New"/>
+    </w:rPr>
+  </w:style>
+  <w:style w:type="character" w:styleId="ListLabel1742">
+    <w:name w:val="ListLabel 1742"/>
+    <w:qFormat/>
+    <w:rPr>
+      <w:rFonts w:cs="Wingdings"/>
+    </w:rPr>
+  </w:style>
+  <w:style w:type="character" w:styleId="ListLabel1743">
+    <w:name w:val="ListLabel 1743"/>
+    <w:qFormat/>
+    <w:rPr>
+      <w:rFonts w:cs="Symbol"/>
+    </w:rPr>
+  </w:style>
+  <w:style w:type="character" w:styleId="ListLabel1744">
+    <w:name w:val="ListLabel 1744"/>
+    <w:qFormat/>
+    <w:rPr>
+      <w:rFonts w:cs="Courier New"/>
+    </w:rPr>
+  </w:style>
+  <w:style w:type="character" w:styleId="ListLabel1745">
+    <w:name w:val="ListLabel 1745"/>
+    <w:qFormat/>
+    <w:rPr>
+      <w:rFonts w:cs="Wingdings"/>
+    </w:rPr>
+  </w:style>
   <w:style w:type="paragraph" w:styleId="Heading" w:customStyle="1">
     <w:name w:val="Heading"/>
     <w:basedOn w:val="Normal"/>

</xml_diff>